<commit_message>
feat: signature - add signature qr for letter - signature page after scan
</commit_message>
<xml_diff>
--- a/public/template/surat-pengantar.docx
+++ b/public/template/surat-pengantar.docx
@@ -12,6 +12,7 @@
           <w:sz w:val="24"/>
         </w:rPr>
       </w:pPr>
+      <w:proofErr w:type="spellStart"/>
       <w:r>
         <w:rPr>
           <w:rFonts w:ascii="Times New Roman" w:hAnsi="Times New Roman" w:cs="Times New Roman"/>
@@ -19,6 +20,7 @@
         </w:rPr>
         <w:t>Nomor</w:t>
       </w:r>
+      <w:proofErr w:type="spellEnd"/>
       <w:r>
         <w:rPr>
           <w:rFonts w:ascii="Times New Roman" w:hAnsi="Times New Roman" w:cs="Times New Roman"/>
@@ -46,6 +48,7 @@
           <w:sz w:val="24"/>
         </w:rPr>
       </w:pPr>
+      <w:proofErr w:type="spellStart"/>
       <w:r>
         <w:rPr>
           <w:rFonts w:ascii="Times New Roman" w:hAnsi="Times New Roman" w:cs="Times New Roman"/>
@@ -53,21 +56,32 @@
         </w:rPr>
         <w:t>Perihal</w:t>
       </w:r>
+      <w:proofErr w:type="spellEnd"/>
       <w:r>
         <w:rPr>
           <w:rFonts w:ascii="Times New Roman" w:hAnsi="Times New Roman" w:cs="Times New Roman"/>
           <w:sz w:val="24"/>
         </w:rPr>
         <w:tab/>
-        <w:t>: Pengantaran</w:t>
-      </w:r>
-      <w:r>
-        <w:rPr>
-          <w:rFonts w:ascii="Times New Roman" w:hAnsi="Times New Roman" w:cs="Times New Roman"/>
-          <w:sz w:val="24"/>
-        </w:rPr>
-        <w:t xml:space="preserve"> </w:t>
-      </w:r>
+        <w:t xml:space="preserve">: </w:t>
+      </w:r>
+      <w:proofErr w:type="spellStart"/>
+      <w:r>
+        <w:rPr>
+          <w:rFonts w:ascii="Times New Roman" w:hAnsi="Times New Roman" w:cs="Times New Roman"/>
+          <w:sz w:val="24"/>
+        </w:rPr>
+        <w:t>Pengantaran</w:t>
+      </w:r>
+      <w:proofErr w:type="spellEnd"/>
+      <w:r>
+        <w:rPr>
+          <w:rFonts w:ascii="Times New Roman" w:hAnsi="Times New Roman" w:cs="Times New Roman"/>
+          <w:sz w:val="24"/>
+        </w:rPr>
+        <w:t xml:space="preserve"> </w:t>
+      </w:r>
+      <w:proofErr w:type="spellStart"/>
       <w:r>
         <w:rPr>
           <w:rFonts w:ascii="Times New Roman" w:hAnsi="Times New Roman" w:cs="Times New Roman"/>
@@ -75,13 +89,15 @@
         </w:rPr>
         <w:t>ke</w:t>
       </w:r>
-      <w:r>
-        <w:rPr>
-          <w:rFonts w:ascii="Times New Roman" w:hAnsi="Times New Roman" w:cs="Times New Roman"/>
-          <w:sz w:val="24"/>
-        </w:rPr>
-        <w:t xml:space="preserve"> </w:t>
-      </w:r>
+      <w:proofErr w:type="spellEnd"/>
+      <w:r>
+        <w:rPr>
+          <w:rFonts w:ascii="Times New Roman" w:hAnsi="Times New Roman" w:cs="Times New Roman"/>
+          <w:sz w:val="24"/>
+        </w:rPr>
+        <w:t xml:space="preserve"> </w:t>
+      </w:r>
+      <w:proofErr w:type="spellStart"/>
       <w:r>
         <w:rPr>
           <w:rFonts w:ascii="Times New Roman" w:hAnsi="Times New Roman" w:cs="Times New Roman"/>
@@ -89,13 +105,15 @@
         </w:rPr>
         <w:t>Tempat</w:t>
       </w:r>
-      <w:r>
-        <w:rPr>
-          <w:rFonts w:ascii="Times New Roman" w:hAnsi="Times New Roman" w:cs="Times New Roman"/>
-          <w:sz w:val="24"/>
-        </w:rPr>
-        <w:t xml:space="preserve"> </w:t>
-      </w:r>
+      <w:proofErr w:type="spellEnd"/>
+      <w:r>
+        <w:rPr>
+          <w:rFonts w:ascii="Times New Roman" w:hAnsi="Times New Roman" w:cs="Times New Roman"/>
+          <w:sz w:val="24"/>
+        </w:rPr>
+        <w:t xml:space="preserve"> </w:t>
+      </w:r>
+      <w:proofErr w:type="spellStart"/>
       <w:r>
         <w:rPr>
           <w:rFonts w:ascii="Times New Roman" w:hAnsi="Times New Roman" w:cs="Times New Roman"/>
@@ -103,6 +121,7 @@
         </w:rPr>
         <w:t>Prakerin</w:t>
       </w:r>
+      <w:proofErr w:type="spellEnd"/>
     </w:p>
     <w:p>
       <w:pPr>
@@ -133,12 +152,21 @@
           <w:sz w:val="24"/>
         </w:rPr>
       </w:pPr>
-      <w:r>
-        <w:rPr>
-          <w:rFonts w:ascii="Times New Roman" w:hAnsi="Times New Roman" w:cs="Times New Roman"/>
-          <w:sz w:val="24"/>
-        </w:rPr>
-        <w:t>Kepada YTH:</w:t>
+      <w:proofErr w:type="spellStart"/>
+      <w:r>
+        <w:rPr>
+          <w:rFonts w:ascii="Times New Roman" w:hAnsi="Times New Roman" w:cs="Times New Roman"/>
+          <w:sz w:val="24"/>
+        </w:rPr>
+        <w:t>Kepada</w:t>
+      </w:r>
+      <w:proofErr w:type="spellEnd"/>
+      <w:r>
+        <w:rPr>
+          <w:rFonts w:ascii="Times New Roman" w:hAnsi="Times New Roman" w:cs="Times New Roman"/>
+          <w:sz w:val="24"/>
+        </w:rPr>
+        <w:t xml:space="preserve"> YTH:</w:t>
       </w:r>
     </w:p>
     <w:p>
@@ -160,12 +188,21 @@
           <w:sz w:val="24"/>
         </w:rPr>
       </w:pPr>
-      <w:r>
-        <w:rPr>
-          <w:rFonts w:ascii="Times New Roman" w:hAnsi="Times New Roman" w:cs="Times New Roman"/>
-          <w:sz w:val="24"/>
-        </w:rPr>
-        <w:t xml:space="preserve">Pimpinan </w:t>
+      <w:proofErr w:type="spellStart"/>
+      <w:r>
+        <w:rPr>
+          <w:rFonts w:ascii="Times New Roman" w:hAnsi="Times New Roman" w:cs="Times New Roman"/>
+          <w:sz w:val="24"/>
+        </w:rPr>
+        <w:t>Pimpinan</w:t>
+      </w:r>
+      <w:proofErr w:type="spellEnd"/>
+      <w:r>
+        <w:rPr>
+          <w:rFonts w:ascii="Times New Roman" w:hAnsi="Times New Roman" w:cs="Times New Roman"/>
+          <w:sz w:val="24"/>
+        </w:rPr>
+        <w:t xml:space="preserve"> </w:t>
       </w:r>
       <w:r>
         <w:rPr>
@@ -173,7 +210,25 @@
           <w:sz w:val="24"/>
           <w:szCs w:val="24"/>
         </w:rPr>
-        <w:t>{instansi}</w:t>
+        <w:t>{</w:t>
+      </w:r>
+      <w:proofErr w:type="spellStart"/>
+      <w:r>
+        <w:rPr>
+          <w:rFonts w:ascii="Times New Roman" w:hAnsi="Times New Roman" w:cs="Times New Roman"/>
+          <w:sz w:val="24"/>
+          <w:szCs w:val="24"/>
+        </w:rPr>
+        <w:t>instansi</w:t>
+      </w:r>
+      <w:proofErr w:type="spellEnd"/>
+      <w:r>
+        <w:rPr>
+          <w:rFonts w:ascii="Times New Roman" w:hAnsi="Times New Roman" w:cs="Times New Roman"/>
+          <w:sz w:val="24"/>
+          <w:szCs w:val="24"/>
+        </w:rPr>
+        <w:t>}</w:t>
       </w:r>
     </w:p>
     <w:p>
@@ -214,7 +269,23 @@
           <w:rFonts w:ascii="Times New Roman" w:hAnsi="Times New Roman" w:cs="Times New Roman"/>
           <w:sz w:val="24"/>
         </w:rPr>
-        <w:t>{lokasiPrakerin}</w:t>
+        <w:t>{</w:t>
+      </w:r>
+      <w:proofErr w:type="spellStart"/>
+      <w:r>
+        <w:rPr>
+          <w:rFonts w:ascii="Times New Roman" w:hAnsi="Times New Roman" w:cs="Times New Roman"/>
+          <w:sz w:val="24"/>
+        </w:rPr>
+        <w:t>lokasiPrakerin</w:t>
+      </w:r>
+      <w:proofErr w:type="spellEnd"/>
+      <w:r>
+        <w:rPr>
+          <w:rFonts w:ascii="Times New Roman" w:hAnsi="Times New Roman" w:cs="Times New Roman"/>
+          <w:sz w:val="24"/>
+        </w:rPr>
+        <w:t>}</w:t>
       </w:r>
     </w:p>
     <w:p>
@@ -236,6 +307,7 @@
           <w:sz w:val="24"/>
         </w:rPr>
       </w:pPr>
+      <w:proofErr w:type="spellStart"/>
       <w:r>
         <w:rPr>
           <w:rFonts w:ascii="Times New Roman" w:hAnsi="Times New Roman" w:cs="Times New Roman"/>
@@ -243,19 +315,29 @@
         </w:rPr>
         <w:t>Dengan</w:t>
       </w:r>
-      <w:r>
-        <w:rPr>
-          <w:rFonts w:ascii="Times New Roman" w:hAnsi="Times New Roman" w:cs="Times New Roman"/>
-          <w:sz w:val="24"/>
-        </w:rPr>
-        <w:t xml:space="preserve"> </w:t>
-      </w:r>
-      <w:r>
-        <w:rPr>
-          <w:rFonts w:ascii="Times New Roman" w:hAnsi="Times New Roman" w:cs="Times New Roman"/>
-          <w:sz w:val="24"/>
-        </w:rPr>
-        <w:t>hormat,</w:t>
+      <w:proofErr w:type="spellEnd"/>
+      <w:r>
+        <w:rPr>
+          <w:rFonts w:ascii="Times New Roman" w:hAnsi="Times New Roman" w:cs="Times New Roman"/>
+          <w:sz w:val="24"/>
+        </w:rPr>
+        <w:t xml:space="preserve"> </w:t>
+      </w:r>
+      <w:proofErr w:type="spellStart"/>
+      <w:r>
+        <w:rPr>
+          <w:rFonts w:ascii="Times New Roman" w:hAnsi="Times New Roman" w:cs="Times New Roman"/>
+          <w:sz w:val="24"/>
+        </w:rPr>
+        <w:t>hormat</w:t>
+      </w:r>
+      <w:proofErr w:type="spellEnd"/>
+      <w:r>
+        <w:rPr>
+          <w:rFonts w:ascii="Times New Roman" w:hAnsi="Times New Roman" w:cs="Times New Roman"/>
+          <w:sz w:val="24"/>
+        </w:rPr>
+        <w:t>,</w:t>
       </w:r>
     </w:p>
     <w:p>
@@ -277,6 +359,7 @@
           <w:sz w:val="24"/>
         </w:rPr>
       </w:pPr>
+      <w:proofErr w:type="spellStart"/>
       <w:r>
         <w:rPr>
           <w:rFonts w:ascii="Times New Roman" w:hAnsi="Times New Roman" w:cs="Times New Roman"/>
@@ -284,13 +367,15 @@
         </w:rPr>
         <w:t>Sesuai</w:t>
       </w:r>
-      <w:r>
-        <w:rPr>
-          <w:rFonts w:ascii="Times New Roman" w:hAnsi="Times New Roman" w:cs="Times New Roman"/>
-          <w:sz w:val="24"/>
-        </w:rPr>
-        <w:t xml:space="preserve"> </w:t>
-      </w:r>
+      <w:proofErr w:type="spellEnd"/>
+      <w:r>
+        <w:rPr>
+          <w:rFonts w:ascii="Times New Roman" w:hAnsi="Times New Roman" w:cs="Times New Roman"/>
+          <w:sz w:val="24"/>
+        </w:rPr>
+        <w:t xml:space="preserve"> </w:t>
+      </w:r>
+      <w:proofErr w:type="spellStart"/>
       <w:r>
         <w:rPr>
           <w:rFonts w:ascii="Times New Roman" w:hAnsi="Times New Roman" w:cs="Times New Roman"/>
@@ -298,27 +383,38 @@
         </w:rPr>
         <w:t>dengan</w:t>
       </w:r>
-      <w:r>
-        <w:rPr>
-          <w:rFonts w:ascii="Times New Roman" w:hAnsi="Times New Roman" w:cs="Times New Roman"/>
-          <w:sz w:val="24"/>
-        </w:rPr>
-        <w:t xml:space="preserve"> </w:t>
-      </w:r>
-      <w:r>
-        <w:rPr>
-          <w:rFonts w:ascii="Times New Roman" w:hAnsi="Times New Roman" w:cs="Times New Roman"/>
-          <w:sz w:val="24"/>
-        </w:rPr>
-        <w:t>persetujuan yang Bapak/Ibu</w:t>
-      </w:r>
-      <w:r>
-        <w:rPr>
-          <w:rFonts w:ascii="Times New Roman" w:hAnsi="Times New Roman" w:cs="Times New Roman"/>
-          <w:sz w:val="24"/>
-        </w:rPr>
-        <w:t xml:space="preserve"> </w:t>
-      </w:r>
+      <w:proofErr w:type="spellEnd"/>
+      <w:r>
+        <w:rPr>
+          <w:rFonts w:ascii="Times New Roman" w:hAnsi="Times New Roman" w:cs="Times New Roman"/>
+          <w:sz w:val="24"/>
+        </w:rPr>
+        <w:t xml:space="preserve"> </w:t>
+      </w:r>
+      <w:proofErr w:type="spellStart"/>
+      <w:r>
+        <w:rPr>
+          <w:rFonts w:ascii="Times New Roman" w:hAnsi="Times New Roman" w:cs="Times New Roman"/>
+          <w:sz w:val="24"/>
+        </w:rPr>
+        <w:t>persetujuan</w:t>
+      </w:r>
+      <w:proofErr w:type="spellEnd"/>
+      <w:r>
+        <w:rPr>
+          <w:rFonts w:ascii="Times New Roman" w:hAnsi="Times New Roman" w:cs="Times New Roman"/>
+          <w:sz w:val="24"/>
+        </w:rPr>
+        <w:t xml:space="preserve"> yang Bapak/Ibu</w:t>
+      </w:r>
+      <w:r>
+        <w:rPr>
+          <w:rFonts w:ascii="Times New Roman" w:hAnsi="Times New Roman" w:cs="Times New Roman"/>
+          <w:sz w:val="24"/>
+        </w:rPr>
+        <w:t xml:space="preserve"> </w:t>
+      </w:r>
+      <w:proofErr w:type="spellStart"/>
       <w:r>
         <w:rPr>
           <w:rFonts w:ascii="Times New Roman" w:hAnsi="Times New Roman" w:cs="Times New Roman"/>
@@ -326,6 +422,7 @@
         </w:rPr>
         <w:t>telah</w:t>
       </w:r>
+      <w:proofErr w:type="spellEnd"/>
       <w:r>
         <w:rPr>
           <w:rFonts w:ascii="Times New Roman" w:hAnsi="Times New Roman" w:cs="Times New Roman"/>
@@ -333,6 +430,7 @@
         </w:rPr>
         <w:t xml:space="preserve"> di </w:t>
       </w:r>
+      <w:proofErr w:type="spellStart"/>
       <w:r>
         <w:rPr>
           <w:rFonts w:ascii="Times New Roman" w:hAnsi="Times New Roman" w:cs="Times New Roman"/>
@@ -340,13 +438,15 @@
         </w:rPr>
         <w:t>berikan</w:t>
       </w:r>
-      <w:r>
-        <w:rPr>
-          <w:rFonts w:ascii="Times New Roman" w:hAnsi="Times New Roman" w:cs="Times New Roman"/>
-          <w:sz w:val="24"/>
-        </w:rPr>
-        <w:t xml:space="preserve"> </w:t>
-      </w:r>
+      <w:proofErr w:type="spellEnd"/>
+      <w:r>
+        <w:rPr>
+          <w:rFonts w:ascii="Times New Roman" w:hAnsi="Times New Roman" w:cs="Times New Roman"/>
+          <w:sz w:val="24"/>
+        </w:rPr>
+        <w:t xml:space="preserve"> </w:t>
+      </w:r>
+      <w:proofErr w:type="spellStart"/>
       <w:r>
         <w:rPr>
           <w:rFonts w:ascii="Times New Roman" w:hAnsi="Times New Roman" w:cs="Times New Roman"/>
@@ -354,13 +454,15 @@
         </w:rPr>
         <w:t>tentang</w:t>
       </w:r>
-      <w:r>
-        <w:rPr>
-          <w:rFonts w:ascii="Times New Roman" w:hAnsi="Times New Roman" w:cs="Times New Roman"/>
-          <w:sz w:val="24"/>
-        </w:rPr>
-        <w:t xml:space="preserve"> </w:t>
-      </w:r>
+      <w:proofErr w:type="spellEnd"/>
+      <w:r>
+        <w:rPr>
+          <w:rFonts w:ascii="Times New Roman" w:hAnsi="Times New Roman" w:cs="Times New Roman"/>
+          <w:sz w:val="24"/>
+        </w:rPr>
+        <w:t xml:space="preserve"> </w:t>
+      </w:r>
+      <w:proofErr w:type="spellStart"/>
       <w:r>
         <w:rPr>
           <w:rFonts w:ascii="Times New Roman" w:hAnsi="Times New Roman" w:cs="Times New Roman"/>
@@ -368,13 +470,15 @@
         </w:rPr>
         <w:t>penerimaan</w:t>
       </w:r>
-      <w:r>
-        <w:rPr>
-          <w:rFonts w:ascii="Times New Roman" w:hAnsi="Times New Roman" w:cs="Times New Roman"/>
-          <w:sz w:val="24"/>
-        </w:rPr>
-        <w:t xml:space="preserve"> </w:t>
-      </w:r>
+      <w:proofErr w:type="spellEnd"/>
+      <w:r>
+        <w:rPr>
+          <w:rFonts w:ascii="Times New Roman" w:hAnsi="Times New Roman" w:cs="Times New Roman"/>
+          <w:sz w:val="24"/>
+        </w:rPr>
+        <w:t xml:space="preserve"> </w:t>
+      </w:r>
+      <w:proofErr w:type="spellStart"/>
       <w:r>
         <w:rPr>
           <w:rFonts w:ascii="Times New Roman" w:hAnsi="Times New Roman" w:cs="Times New Roman"/>
@@ -382,13 +486,15 @@
         </w:rPr>
         <w:t>peserta</w:t>
       </w:r>
-      <w:r>
-        <w:rPr>
-          <w:rFonts w:ascii="Times New Roman" w:hAnsi="Times New Roman" w:cs="Times New Roman"/>
-          <w:sz w:val="24"/>
-        </w:rPr>
-        <w:t xml:space="preserve"> </w:t>
-      </w:r>
+      <w:proofErr w:type="spellEnd"/>
+      <w:r>
+        <w:rPr>
+          <w:rFonts w:ascii="Times New Roman" w:hAnsi="Times New Roman" w:cs="Times New Roman"/>
+          <w:sz w:val="24"/>
+        </w:rPr>
+        <w:t xml:space="preserve"> </w:t>
+      </w:r>
+      <w:proofErr w:type="spellStart"/>
       <w:r>
         <w:rPr>
           <w:rFonts w:ascii="Times New Roman" w:hAnsi="Times New Roman" w:cs="Times New Roman"/>
@@ -396,13 +502,15 @@
         </w:rPr>
         <w:t>Praktek</w:t>
       </w:r>
-      <w:r>
-        <w:rPr>
-          <w:rFonts w:ascii="Times New Roman" w:hAnsi="Times New Roman" w:cs="Times New Roman"/>
-          <w:sz w:val="24"/>
-        </w:rPr>
-        <w:t xml:space="preserve"> </w:t>
-      </w:r>
+      <w:proofErr w:type="spellEnd"/>
+      <w:r>
+        <w:rPr>
+          <w:rFonts w:ascii="Times New Roman" w:hAnsi="Times New Roman" w:cs="Times New Roman"/>
+          <w:sz w:val="24"/>
+        </w:rPr>
+        <w:t xml:space="preserve"> </w:t>
+      </w:r>
+      <w:proofErr w:type="spellStart"/>
       <w:r>
         <w:rPr>
           <w:rFonts w:ascii="Times New Roman" w:hAnsi="Times New Roman" w:cs="Times New Roman"/>
@@ -410,6 +518,7 @@
         </w:rPr>
         <w:t>Kerja</w:t>
       </w:r>
+      <w:proofErr w:type="spellEnd"/>
       <w:r>
         <w:rPr>
           <w:rFonts w:ascii="Times New Roman" w:hAnsi="Times New Roman" w:cs="Times New Roman"/>
@@ -459,20 +568,30 @@
         </w:rPr>
         <w:t xml:space="preserve"> </w:t>
       </w:r>
-      <w:r>
-        <w:rPr>
-          <w:rFonts w:ascii="Times New Roman" w:hAnsi="Times New Roman" w:cs="Times New Roman"/>
-          <w:sz w:val="24"/>
-        </w:rPr>
-        <w:t>Pimpin,</w:t>
-      </w:r>
-      <w:r>
-        <w:rPr>
-          <w:rFonts w:ascii="Times New Roman" w:hAnsi="Times New Roman" w:cs="Times New Roman"/>
-          <w:sz w:val="24"/>
-        </w:rPr>
-        <w:t xml:space="preserve"> </w:t>
-      </w:r>
+      <w:proofErr w:type="spellStart"/>
+      <w:r>
+        <w:rPr>
+          <w:rFonts w:ascii="Times New Roman" w:hAnsi="Times New Roman" w:cs="Times New Roman"/>
+          <w:sz w:val="24"/>
+        </w:rPr>
+        <w:t>Pimpin</w:t>
+      </w:r>
+      <w:proofErr w:type="spellEnd"/>
+      <w:r>
+        <w:rPr>
+          <w:rFonts w:ascii="Times New Roman" w:hAnsi="Times New Roman" w:cs="Times New Roman"/>
+          <w:sz w:val="24"/>
+        </w:rPr>
+        <w:t>,</w:t>
+      </w:r>
+      <w:r>
+        <w:rPr>
+          <w:rFonts w:ascii="Times New Roman" w:hAnsi="Times New Roman" w:cs="Times New Roman"/>
+          <w:sz w:val="24"/>
+        </w:rPr>
+        <w:t xml:space="preserve"> </w:t>
+      </w:r>
+      <w:proofErr w:type="spellStart"/>
       <w:r>
         <w:rPr>
           <w:rFonts w:ascii="Times New Roman" w:hAnsi="Times New Roman" w:cs="Times New Roman"/>
@@ -480,13 +599,15 @@
         </w:rPr>
         <w:t>dengan</w:t>
       </w:r>
-      <w:r>
-        <w:rPr>
-          <w:rFonts w:ascii="Times New Roman" w:hAnsi="Times New Roman" w:cs="Times New Roman"/>
-          <w:sz w:val="24"/>
-        </w:rPr>
-        <w:t xml:space="preserve"> </w:t>
-      </w:r>
+      <w:proofErr w:type="spellEnd"/>
+      <w:r>
+        <w:rPr>
+          <w:rFonts w:ascii="Times New Roman" w:hAnsi="Times New Roman" w:cs="Times New Roman"/>
+          <w:sz w:val="24"/>
+        </w:rPr>
+        <w:t xml:space="preserve"> </w:t>
+      </w:r>
+      <w:proofErr w:type="spellStart"/>
       <w:r>
         <w:rPr>
           <w:rFonts w:ascii="Times New Roman" w:hAnsi="Times New Roman" w:cs="Times New Roman"/>
@@ -494,13 +615,15 @@
         </w:rPr>
         <w:t>waktu</w:t>
       </w:r>
-      <w:r>
-        <w:rPr>
-          <w:rFonts w:ascii="Times New Roman" w:hAnsi="Times New Roman" w:cs="Times New Roman"/>
-          <w:sz w:val="24"/>
-        </w:rPr>
-        <w:t xml:space="preserve"> </w:t>
-      </w:r>
+      <w:proofErr w:type="spellEnd"/>
+      <w:r>
+        <w:rPr>
+          <w:rFonts w:ascii="Times New Roman" w:hAnsi="Times New Roman" w:cs="Times New Roman"/>
+          <w:sz w:val="24"/>
+        </w:rPr>
+        <w:t xml:space="preserve"> </w:t>
+      </w:r>
+      <w:proofErr w:type="spellStart"/>
       <w:r>
         <w:rPr>
           <w:rFonts w:ascii="Times New Roman" w:hAnsi="Times New Roman" w:cs="Times New Roman"/>
@@ -508,28 +631,31 @@
         </w:rPr>
         <w:t>pelaksanaan</w:t>
       </w:r>
-      <w:r>
-        <w:rPr>
-          <w:rFonts w:ascii="Times New Roman" w:hAnsi="Times New Roman" w:cs="Times New Roman"/>
-          <w:sz w:val="24"/>
-        </w:rPr>
-        <w:t xml:space="preserve"> </w:t>
-      </w:r>
+      <w:proofErr w:type="spellEnd"/>
+      <w:r>
+        <w:rPr>
+          <w:rFonts w:ascii="Times New Roman" w:hAnsi="Times New Roman" w:cs="Times New Roman"/>
+          <w:sz w:val="24"/>
+        </w:rPr>
+        <w:t xml:space="preserve"> </w:t>
+      </w:r>
+      <w:proofErr w:type="spellStart"/>
       <w:r>
         <w:rPr>
           <w:rFonts w:ascii="Times New Roman" w:hAnsi="Times New Roman" w:cs="Times New Roman"/>
           <w:sz w:val="24"/>
           <w:szCs w:val="24"/>
         </w:rPr>
-        <w:t xml:space="preserve">selama ± </w:t>
-      </w:r>
+        <w:t>selama</w:t>
+      </w:r>
+      <w:proofErr w:type="spellEnd"/>
       <w:r>
         <w:rPr>
           <w:rFonts w:ascii="Times New Roman" w:hAnsi="Times New Roman" w:cs="Times New Roman"/>
           <w:sz w:val="24"/>
           <w:szCs w:val="24"/>
         </w:rPr>
-        <w:t>{durasiPrakerin}</w:t>
+        <w:t xml:space="preserve"> ± </w:t>
       </w:r>
       <w:r>
         <w:rPr>
@@ -537,23 +663,25 @@
           <w:sz w:val="24"/>
           <w:szCs w:val="24"/>
         </w:rPr>
-        <w:t xml:space="preserve"> bulan mulai dari Tanggal</w:t>
-      </w:r>
+        <w:t>{</w:t>
+      </w:r>
+      <w:proofErr w:type="spellStart"/>
       <w:r>
         <w:rPr>
           <w:rFonts w:ascii="Times New Roman" w:hAnsi="Times New Roman" w:cs="Times New Roman"/>
           <w:sz w:val="24"/>
           <w:szCs w:val="24"/>
         </w:rPr>
-        <w:t xml:space="preserve"> </w:t>
-      </w:r>
+        <w:t>durasiPrakerin</w:t>
+      </w:r>
+      <w:proofErr w:type="spellEnd"/>
       <w:r>
         <w:rPr>
           <w:rFonts w:ascii="Times New Roman" w:hAnsi="Times New Roman" w:cs="Times New Roman"/>
           <w:sz w:val="24"/>
           <w:szCs w:val="24"/>
         </w:rPr>
-        <w:t xml:space="preserve">{tanggalMulai} </w:t>
+        <w:t>}</w:t>
       </w:r>
       <w:r>
         <w:rPr>
@@ -561,15 +689,141 @@
           <w:sz w:val="24"/>
           <w:szCs w:val="24"/>
         </w:rPr>
+        <w:t xml:space="preserve"> </w:t>
+      </w:r>
+      <w:proofErr w:type="spellStart"/>
+      <w:r>
+        <w:rPr>
+          <w:rFonts w:ascii="Times New Roman" w:hAnsi="Times New Roman" w:cs="Times New Roman"/>
+          <w:sz w:val="24"/>
+          <w:szCs w:val="24"/>
+        </w:rPr>
+        <w:t>bulan</w:t>
+      </w:r>
+      <w:proofErr w:type="spellEnd"/>
+      <w:r>
+        <w:rPr>
+          <w:rFonts w:ascii="Times New Roman" w:hAnsi="Times New Roman" w:cs="Times New Roman"/>
+          <w:sz w:val="24"/>
+          <w:szCs w:val="24"/>
+        </w:rPr>
+        <w:t xml:space="preserve"> </w:t>
+      </w:r>
+      <w:proofErr w:type="spellStart"/>
+      <w:r>
+        <w:rPr>
+          <w:rFonts w:ascii="Times New Roman" w:hAnsi="Times New Roman" w:cs="Times New Roman"/>
+          <w:sz w:val="24"/>
+          <w:szCs w:val="24"/>
+        </w:rPr>
+        <w:t>mulai</w:t>
+      </w:r>
+      <w:proofErr w:type="spellEnd"/>
+      <w:r>
+        <w:rPr>
+          <w:rFonts w:ascii="Times New Roman" w:hAnsi="Times New Roman" w:cs="Times New Roman"/>
+          <w:sz w:val="24"/>
+          <w:szCs w:val="24"/>
+        </w:rPr>
+        <w:t xml:space="preserve"> </w:t>
+      </w:r>
+      <w:proofErr w:type="spellStart"/>
+      <w:r>
+        <w:rPr>
+          <w:rFonts w:ascii="Times New Roman" w:hAnsi="Times New Roman" w:cs="Times New Roman"/>
+          <w:sz w:val="24"/>
+          <w:szCs w:val="24"/>
+        </w:rPr>
+        <w:t>dari</w:t>
+      </w:r>
+      <w:proofErr w:type="spellEnd"/>
+      <w:r>
+        <w:rPr>
+          <w:rFonts w:ascii="Times New Roman" w:hAnsi="Times New Roman" w:cs="Times New Roman"/>
+          <w:sz w:val="24"/>
+          <w:szCs w:val="24"/>
+        </w:rPr>
+        <w:t xml:space="preserve"> </w:t>
+      </w:r>
+      <w:proofErr w:type="spellStart"/>
+      <w:r>
+        <w:rPr>
+          <w:rFonts w:ascii="Times New Roman" w:hAnsi="Times New Roman" w:cs="Times New Roman"/>
+          <w:sz w:val="24"/>
+          <w:szCs w:val="24"/>
+        </w:rPr>
+        <w:t>Tanggal</w:t>
+      </w:r>
+      <w:proofErr w:type="spellEnd"/>
+      <w:r>
+        <w:rPr>
+          <w:rFonts w:ascii="Times New Roman" w:hAnsi="Times New Roman" w:cs="Times New Roman"/>
+          <w:sz w:val="24"/>
+          <w:szCs w:val="24"/>
+        </w:rPr>
+        <w:t xml:space="preserve"> </w:t>
+      </w:r>
+      <w:r>
+        <w:rPr>
+          <w:rFonts w:ascii="Times New Roman" w:hAnsi="Times New Roman" w:cs="Times New Roman"/>
+          <w:sz w:val="24"/>
+          <w:szCs w:val="24"/>
+        </w:rPr>
+        <w:t>{</w:t>
+      </w:r>
+      <w:proofErr w:type="spellStart"/>
+      <w:r>
+        <w:rPr>
+          <w:rFonts w:ascii="Times New Roman" w:hAnsi="Times New Roman" w:cs="Times New Roman"/>
+          <w:sz w:val="24"/>
+          <w:szCs w:val="24"/>
+        </w:rPr>
+        <w:t>tanggalMulai</w:t>
+      </w:r>
+      <w:proofErr w:type="spellEnd"/>
+      <w:r>
+        <w:rPr>
+          <w:rFonts w:ascii="Times New Roman" w:hAnsi="Times New Roman" w:cs="Times New Roman"/>
+          <w:sz w:val="24"/>
+          <w:szCs w:val="24"/>
+        </w:rPr>
+        <w:t xml:space="preserve">} </w:t>
+      </w:r>
+      <w:proofErr w:type="spellStart"/>
+      <w:r>
+        <w:rPr>
+          <w:rFonts w:ascii="Times New Roman" w:hAnsi="Times New Roman" w:cs="Times New Roman"/>
+          <w:sz w:val="24"/>
+          <w:szCs w:val="24"/>
+        </w:rPr>
         <w:t>s.d</w:t>
       </w:r>
+      <w:proofErr w:type="spellEnd"/>
       <w:r>
         <w:rPr>
           <w:rFonts w:ascii="Times New Roman" w:hAnsi="Times New Roman" w:cs="Times New Roman"/>
           <w:sz w:val="24"/>
           <w:szCs w:val="24"/>
         </w:rPr>
-        <w:t xml:space="preserve"> {tanggalSelesai}</w:t>
+        <w:t xml:space="preserve"> {</w:t>
+      </w:r>
+      <w:proofErr w:type="spellStart"/>
+      <w:r>
+        <w:rPr>
+          <w:rFonts w:ascii="Times New Roman" w:hAnsi="Times New Roman" w:cs="Times New Roman"/>
+          <w:sz w:val="24"/>
+          <w:szCs w:val="24"/>
+        </w:rPr>
+        <w:t>tanggalSelesai</w:t>
+      </w:r>
+      <w:proofErr w:type="spellEnd"/>
+      <w:r>
+        <w:rPr>
+          <w:rFonts w:ascii="Times New Roman" w:hAnsi="Times New Roman" w:cs="Times New Roman"/>
+          <w:sz w:val="24"/>
+          <w:szCs w:val="24"/>
+        </w:rPr>
+        <w:t>}</w:t>
       </w:r>
       <w:r>
         <w:rPr>
@@ -599,6 +853,7 @@
         </w:rPr>
         <w:t xml:space="preserve"> </w:t>
       </w:r>
+      <w:proofErr w:type="spellStart"/>
       <w:r>
         <w:rPr>
           <w:rFonts w:ascii="Times New Roman" w:hAnsi="Times New Roman" w:cs="Times New Roman"/>
@@ -606,13 +861,15 @@
         </w:rPr>
         <w:t>sebab</w:t>
       </w:r>
-      <w:r>
-        <w:rPr>
-          <w:rFonts w:ascii="Times New Roman" w:hAnsi="Times New Roman" w:cs="Times New Roman"/>
-          <w:sz w:val="24"/>
-        </w:rPr>
-        <w:t xml:space="preserve"> </w:t>
-      </w:r>
+      <w:proofErr w:type="spellEnd"/>
+      <w:r>
+        <w:rPr>
+          <w:rFonts w:ascii="Times New Roman" w:hAnsi="Times New Roman" w:cs="Times New Roman"/>
+          <w:sz w:val="24"/>
+        </w:rPr>
+        <w:t xml:space="preserve"> </w:t>
+      </w:r>
+      <w:proofErr w:type="spellStart"/>
       <w:r>
         <w:rPr>
           <w:rFonts w:ascii="Times New Roman" w:hAnsi="Times New Roman" w:cs="Times New Roman"/>
@@ -620,27 +877,47 @@
         </w:rPr>
         <w:t>itu</w:t>
       </w:r>
-      <w:r>
-        <w:rPr>
-          <w:rFonts w:ascii="Times New Roman" w:hAnsi="Times New Roman" w:cs="Times New Roman"/>
-          <w:sz w:val="24"/>
-        </w:rPr>
-        <w:t xml:space="preserve"> </w:t>
-      </w:r>
-      <w:r>
-        <w:rPr>
-          <w:rFonts w:ascii="Times New Roman" w:hAnsi="Times New Roman" w:cs="Times New Roman"/>
-          <w:sz w:val="24"/>
-        </w:rPr>
-        <w:t>berikut kami sampaikan</w:t>
-      </w:r>
-      <w:r>
-        <w:rPr>
-          <w:rFonts w:ascii="Times New Roman" w:hAnsi="Times New Roman" w:cs="Times New Roman"/>
-          <w:sz w:val="24"/>
-        </w:rPr>
-        <w:t xml:space="preserve"> </w:t>
-      </w:r>
+      <w:proofErr w:type="spellEnd"/>
+      <w:r>
+        <w:rPr>
+          <w:rFonts w:ascii="Times New Roman" w:hAnsi="Times New Roman" w:cs="Times New Roman"/>
+          <w:sz w:val="24"/>
+        </w:rPr>
+        <w:t xml:space="preserve"> </w:t>
+      </w:r>
+      <w:proofErr w:type="spellStart"/>
+      <w:r>
+        <w:rPr>
+          <w:rFonts w:ascii="Times New Roman" w:hAnsi="Times New Roman" w:cs="Times New Roman"/>
+          <w:sz w:val="24"/>
+        </w:rPr>
+        <w:t>berikut</w:t>
+      </w:r>
+      <w:proofErr w:type="spellEnd"/>
+      <w:r>
+        <w:rPr>
+          <w:rFonts w:ascii="Times New Roman" w:hAnsi="Times New Roman" w:cs="Times New Roman"/>
+          <w:sz w:val="24"/>
+        </w:rPr>
+        <w:t xml:space="preserve"> kami </w:t>
+      </w:r>
+      <w:proofErr w:type="spellStart"/>
+      <w:r>
+        <w:rPr>
+          <w:rFonts w:ascii="Times New Roman" w:hAnsi="Times New Roman" w:cs="Times New Roman"/>
+          <w:sz w:val="24"/>
+        </w:rPr>
+        <w:t>sampaikan</w:t>
+      </w:r>
+      <w:proofErr w:type="spellEnd"/>
+      <w:r>
+        <w:rPr>
+          <w:rFonts w:ascii="Times New Roman" w:hAnsi="Times New Roman" w:cs="Times New Roman"/>
+          <w:sz w:val="24"/>
+        </w:rPr>
+        <w:t xml:space="preserve"> </w:t>
+      </w:r>
+      <w:proofErr w:type="spellStart"/>
       <w:r>
         <w:rPr>
           <w:rFonts w:ascii="Times New Roman" w:hAnsi="Times New Roman" w:cs="Times New Roman"/>
@@ -648,6 +925,7 @@
         </w:rPr>
         <w:t>nama</w:t>
       </w:r>
+      <w:proofErr w:type="spellEnd"/>
       <w:r>
         <w:rPr>
           <w:rFonts w:ascii="Times New Roman" w:hAnsi="Times New Roman" w:cs="Times New Roman"/>
@@ -669,6 +947,7 @@
         </w:rPr>
         <w:t xml:space="preserve"> </w:t>
       </w:r>
+      <w:proofErr w:type="spellStart"/>
       <w:r>
         <w:rPr>
           <w:rFonts w:ascii="Times New Roman" w:hAnsi="Times New Roman" w:cs="Times New Roman"/>
@@ -676,27 +955,47 @@
         </w:rPr>
         <w:t>keterangan</w:t>
       </w:r>
-      <w:r>
-        <w:rPr>
-          <w:rFonts w:ascii="Times New Roman" w:hAnsi="Times New Roman" w:cs="Times New Roman"/>
-          <w:sz w:val="24"/>
-        </w:rPr>
-        <w:t xml:space="preserve"> </w:t>
-      </w:r>
-      <w:r>
-        <w:rPr>
-          <w:rFonts w:ascii="Times New Roman" w:hAnsi="Times New Roman" w:cs="Times New Roman"/>
-          <w:sz w:val="24"/>
-        </w:rPr>
-        <w:t>siswa yang akan</w:t>
-      </w:r>
-      <w:r>
-        <w:rPr>
-          <w:rFonts w:ascii="Times New Roman" w:hAnsi="Times New Roman" w:cs="Times New Roman"/>
-          <w:sz w:val="24"/>
-        </w:rPr>
-        <w:t xml:space="preserve"> </w:t>
-      </w:r>
+      <w:proofErr w:type="spellEnd"/>
+      <w:r>
+        <w:rPr>
+          <w:rFonts w:ascii="Times New Roman" w:hAnsi="Times New Roman" w:cs="Times New Roman"/>
+          <w:sz w:val="24"/>
+        </w:rPr>
+        <w:t xml:space="preserve"> </w:t>
+      </w:r>
+      <w:proofErr w:type="spellStart"/>
+      <w:r>
+        <w:rPr>
+          <w:rFonts w:ascii="Times New Roman" w:hAnsi="Times New Roman" w:cs="Times New Roman"/>
+          <w:sz w:val="24"/>
+        </w:rPr>
+        <w:t>siswa</w:t>
+      </w:r>
+      <w:proofErr w:type="spellEnd"/>
+      <w:r>
+        <w:rPr>
+          <w:rFonts w:ascii="Times New Roman" w:hAnsi="Times New Roman" w:cs="Times New Roman"/>
+          <w:sz w:val="24"/>
+        </w:rPr>
+        <w:t xml:space="preserve"> yang </w:t>
+      </w:r>
+      <w:proofErr w:type="spellStart"/>
+      <w:r>
+        <w:rPr>
+          <w:rFonts w:ascii="Times New Roman" w:hAnsi="Times New Roman" w:cs="Times New Roman"/>
+          <w:sz w:val="24"/>
+        </w:rPr>
+        <w:t>akan</w:t>
+      </w:r>
+      <w:proofErr w:type="spellEnd"/>
+      <w:r>
+        <w:rPr>
+          <w:rFonts w:ascii="Times New Roman" w:hAnsi="Times New Roman" w:cs="Times New Roman"/>
+          <w:sz w:val="24"/>
+        </w:rPr>
+        <w:t xml:space="preserve"> </w:t>
+      </w:r>
+      <w:proofErr w:type="spellStart"/>
       <w:r>
         <w:rPr>
           <w:rFonts w:ascii="Times New Roman" w:hAnsi="Times New Roman" w:cs="Times New Roman"/>
@@ -704,13 +1003,15 @@
         </w:rPr>
         <w:t>melaksanakan</w:t>
       </w:r>
-      <w:r>
-        <w:rPr>
-          <w:rFonts w:ascii="Times New Roman" w:hAnsi="Times New Roman" w:cs="Times New Roman"/>
-          <w:sz w:val="24"/>
-        </w:rPr>
-        <w:t xml:space="preserve"> </w:t>
-      </w:r>
+      <w:proofErr w:type="spellEnd"/>
+      <w:r>
+        <w:rPr>
+          <w:rFonts w:ascii="Times New Roman" w:hAnsi="Times New Roman" w:cs="Times New Roman"/>
+          <w:sz w:val="24"/>
+        </w:rPr>
+        <w:t xml:space="preserve"> </w:t>
+      </w:r>
+      <w:proofErr w:type="spellStart"/>
       <w:r>
         <w:rPr>
           <w:rFonts w:ascii="Times New Roman" w:hAnsi="Times New Roman" w:cs="Times New Roman"/>
@@ -718,13 +1019,15 @@
         </w:rPr>
         <w:t>Praktek</w:t>
       </w:r>
-      <w:r>
-        <w:rPr>
-          <w:rFonts w:ascii="Times New Roman" w:hAnsi="Times New Roman" w:cs="Times New Roman"/>
-          <w:sz w:val="24"/>
-        </w:rPr>
-        <w:t xml:space="preserve"> </w:t>
-      </w:r>
+      <w:proofErr w:type="spellEnd"/>
+      <w:r>
+        <w:rPr>
+          <w:rFonts w:ascii="Times New Roman" w:hAnsi="Times New Roman" w:cs="Times New Roman"/>
+          <w:sz w:val="24"/>
+        </w:rPr>
+        <w:t xml:space="preserve"> </w:t>
+      </w:r>
+      <w:proofErr w:type="spellStart"/>
       <w:r>
         <w:rPr>
           <w:rFonts w:ascii="Times New Roman" w:hAnsi="Times New Roman" w:cs="Times New Roman"/>
@@ -732,6 +1035,7 @@
         </w:rPr>
         <w:t>Kerja</w:t>
       </w:r>
+      <w:proofErr w:type="spellEnd"/>
       <w:r>
         <w:rPr>
           <w:rFonts w:ascii="Times New Roman" w:hAnsi="Times New Roman" w:cs="Times New Roman"/>
@@ -911,7 +1215,16 @@
                 <w:sz w:val="24"/>
                 <w:szCs w:val="24"/>
               </w:rPr>
-              <w:t>{#peserta</w:t>
+              <w:t>{#</w:t>
+            </w:r>
+            <w:proofErr w:type="gramStart"/>
+            <w:r>
+              <w:rPr>
+                <w:rFonts w:ascii="Times New Roman" w:hAnsi="Times New Roman" w:cs="Times New Roman"/>
+                <w:sz w:val="24"/>
+                <w:szCs w:val="24"/>
+              </w:rPr>
+              <w:t>peserta</w:t>
             </w:r>
             <w:r>
               <w:rPr>
@@ -927,7 +1240,16 @@
                 <w:sz w:val="24"/>
                 <w:szCs w:val="24"/>
               </w:rPr>
-              <w:t>{nama}</w:t>
+              <w:t>{</w:t>
+            </w:r>
+            <w:proofErr w:type="gramEnd"/>
+            <w:r>
+              <w:rPr>
+                <w:rFonts w:ascii="Times New Roman" w:hAnsi="Times New Roman" w:cs="Times New Roman"/>
+                <w:sz w:val="24"/>
+                <w:szCs w:val="24"/>
+              </w:rPr>
+              <w:t>nama}</w:t>
             </w:r>
           </w:p>
         </w:tc>
@@ -952,7 +1274,25 @@
                 <w:sz w:val="24"/>
                 <w:szCs w:val="24"/>
               </w:rPr>
-              <w:t>{jurusan}</w:t>
+              <w:t>{</w:t>
+            </w:r>
+            <w:proofErr w:type="spellStart"/>
+            <w:r>
+              <w:rPr>
+                <w:rFonts w:ascii="Times New Roman" w:hAnsi="Times New Roman" w:cs="Times New Roman"/>
+                <w:sz w:val="24"/>
+                <w:szCs w:val="24"/>
+              </w:rPr>
+              <w:t>jurusan</w:t>
+            </w:r>
+            <w:proofErr w:type="spellEnd"/>
+            <w:r>
+              <w:rPr>
+                <w:rFonts w:ascii="Times New Roman" w:hAnsi="Times New Roman" w:cs="Times New Roman"/>
+                <w:sz w:val="24"/>
+                <w:szCs w:val="24"/>
+              </w:rPr>
+              <w:t>}</w:t>
             </w:r>
           </w:p>
         </w:tc>
@@ -979,6 +1319,7 @@
               </w:rPr>
               <w:t>{</w:t>
             </w:r>
+            <w:proofErr w:type="spellStart"/>
             <w:r>
               <w:rPr>
                 <w:rFonts w:ascii="Times New Roman" w:hAnsi="Times New Roman" w:cs="Times New Roman"/>
@@ -987,6 +1328,7 @@
               </w:rPr>
               <w:t>keterangan</w:t>
             </w:r>
+            <w:proofErr w:type="spellEnd"/>
             <w:r>
               <w:rPr>
                 <w:rFonts w:ascii="Times New Roman" w:hAnsi="Times New Roman" w:cs="Times New Roman"/>
@@ -999,7 +1341,21 @@
               <w:rPr>
                 <w:rFonts w:ascii="Times New Roman" w:hAnsi="Times New Roman" w:cs="Times New Roman"/>
               </w:rPr>
-              <w:t>{/peserta}</w:t>
+              <w:t>{/</w:t>
+            </w:r>
+            <w:proofErr w:type="spellStart"/>
+            <w:r>
+              <w:rPr>
+                <w:rFonts w:ascii="Times New Roman" w:hAnsi="Times New Roman" w:cs="Times New Roman"/>
+              </w:rPr>
+              <w:t>peserta</w:t>
+            </w:r>
+            <w:proofErr w:type="spellEnd"/>
+            <w:r>
+              <w:rPr>
+                <w:rFonts w:ascii="Times New Roman" w:hAnsi="Times New Roman" w:cs="Times New Roman"/>
+              </w:rPr>
+              <w:t>}</w:t>
             </w:r>
           </w:p>
         </w:tc>
@@ -1024,12 +1380,197 @@
           <w:sz w:val="24"/>
         </w:rPr>
       </w:pPr>
-      <w:r>
-        <w:rPr>
-          <w:rFonts w:ascii="Times New Roman" w:hAnsi="Times New Roman" w:cs="Times New Roman"/>
-          <w:sz w:val="24"/>
-        </w:rPr>
-        <w:t>Demikian kami sampaikan, atas perhatian dan bantuan serta kerjasama yang telah Bapak/Ibu Berikan Kami ucapkan terima kasih.</w:t>
+      <w:proofErr w:type="spellStart"/>
+      <w:r>
+        <w:rPr>
+          <w:rFonts w:ascii="Times New Roman" w:hAnsi="Times New Roman" w:cs="Times New Roman"/>
+          <w:sz w:val="24"/>
+        </w:rPr>
+        <w:t>Demikian</w:t>
+      </w:r>
+      <w:proofErr w:type="spellEnd"/>
+      <w:r>
+        <w:rPr>
+          <w:rFonts w:ascii="Times New Roman" w:hAnsi="Times New Roman" w:cs="Times New Roman"/>
+          <w:sz w:val="24"/>
+        </w:rPr>
+        <w:t xml:space="preserve"> kami </w:t>
+      </w:r>
+      <w:proofErr w:type="spellStart"/>
+      <w:r>
+        <w:rPr>
+          <w:rFonts w:ascii="Times New Roman" w:hAnsi="Times New Roman" w:cs="Times New Roman"/>
+          <w:sz w:val="24"/>
+        </w:rPr>
+        <w:t>sampaikan</w:t>
+      </w:r>
+      <w:proofErr w:type="spellEnd"/>
+      <w:r>
+        <w:rPr>
+          <w:rFonts w:ascii="Times New Roman" w:hAnsi="Times New Roman" w:cs="Times New Roman"/>
+          <w:sz w:val="24"/>
+        </w:rPr>
+        <w:t xml:space="preserve">, </w:t>
+      </w:r>
+      <w:proofErr w:type="spellStart"/>
+      <w:r>
+        <w:rPr>
+          <w:rFonts w:ascii="Times New Roman" w:hAnsi="Times New Roman" w:cs="Times New Roman"/>
+          <w:sz w:val="24"/>
+        </w:rPr>
+        <w:t>atas</w:t>
+      </w:r>
+      <w:proofErr w:type="spellEnd"/>
+      <w:r>
+        <w:rPr>
+          <w:rFonts w:ascii="Times New Roman" w:hAnsi="Times New Roman" w:cs="Times New Roman"/>
+          <w:sz w:val="24"/>
+        </w:rPr>
+        <w:t xml:space="preserve"> </w:t>
+      </w:r>
+      <w:proofErr w:type="spellStart"/>
+      <w:r>
+        <w:rPr>
+          <w:rFonts w:ascii="Times New Roman" w:hAnsi="Times New Roman" w:cs="Times New Roman"/>
+          <w:sz w:val="24"/>
+        </w:rPr>
+        <w:t>perhatian</w:t>
+      </w:r>
+      <w:proofErr w:type="spellEnd"/>
+      <w:r>
+        <w:rPr>
+          <w:rFonts w:ascii="Times New Roman" w:hAnsi="Times New Roman" w:cs="Times New Roman"/>
+          <w:sz w:val="24"/>
+        </w:rPr>
+        <w:t xml:space="preserve"> dan </w:t>
+      </w:r>
+      <w:proofErr w:type="spellStart"/>
+      <w:r>
+        <w:rPr>
+          <w:rFonts w:ascii="Times New Roman" w:hAnsi="Times New Roman" w:cs="Times New Roman"/>
+          <w:sz w:val="24"/>
+        </w:rPr>
+        <w:t>bantuan</w:t>
+      </w:r>
+      <w:proofErr w:type="spellEnd"/>
+      <w:r>
+        <w:rPr>
+          <w:rFonts w:ascii="Times New Roman" w:hAnsi="Times New Roman" w:cs="Times New Roman"/>
+          <w:sz w:val="24"/>
+        </w:rPr>
+        <w:t xml:space="preserve"> </w:t>
+      </w:r>
+      <w:proofErr w:type="spellStart"/>
+      <w:r>
+        <w:rPr>
+          <w:rFonts w:ascii="Times New Roman" w:hAnsi="Times New Roman" w:cs="Times New Roman"/>
+          <w:sz w:val="24"/>
+        </w:rPr>
+        <w:t>serta</w:t>
+      </w:r>
+      <w:proofErr w:type="spellEnd"/>
+      <w:r>
+        <w:rPr>
+          <w:rFonts w:ascii="Times New Roman" w:hAnsi="Times New Roman" w:cs="Times New Roman"/>
+          <w:sz w:val="24"/>
+        </w:rPr>
+        <w:t xml:space="preserve"> </w:t>
+      </w:r>
+      <w:proofErr w:type="spellStart"/>
+      <w:r>
+        <w:rPr>
+          <w:rFonts w:ascii="Times New Roman" w:hAnsi="Times New Roman" w:cs="Times New Roman"/>
+          <w:sz w:val="24"/>
+        </w:rPr>
+        <w:t>kerjasama</w:t>
+      </w:r>
+      <w:proofErr w:type="spellEnd"/>
+      <w:r>
+        <w:rPr>
+          <w:rFonts w:ascii="Times New Roman" w:hAnsi="Times New Roman" w:cs="Times New Roman"/>
+          <w:sz w:val="24"/>
+        </w:rPr>
+        <w:t xml:space="preserve"> yang </w:t>
+      </w:r>
+      <w:proofErr w:type="spellStart"/>
+      <w:r>
+        <w:rPr>
+          <w:rFonts w:ascii="Times New Roman" w:hAnsi="Times New Roman" w:cs="Times New Roman"/>
+          <w:sz w:val="24"/>
+        </w:rPr>
+        <w:t>telah</w:t>
+      </w:r>
+      <w:proofErr w:type="spellEnd"/>
+      <w:r>
+        <w:rPr>
+          <w:rFonts w:ascii="Times New Roman" w:hAnsi="Times New Roman" w:cs="Times New Roman"/>
+          <w:sz w:val="24"/>
+        </w:rPr>
+        <w:t xml:space="preserve"> Bapak/Ibu </w:t>
+      </w:r>
+      <w:proofErr w:type="spellStart"/>
+      <w:r>
+        <w:rPr>
+          <w:rFonts w:ascii="Times New Roman" w:hAnsi="Times New Roman" w:cs="Times New Roman"/>
+          <w:sz w:val="24"/>
+        </w:rPr>
+        <w:t>Berikan</w:t>
+      </w:r>
+      <w:proofErr w:type="spellEnd"/>
+      <w:r>
+        <w:rPr>
+          <w:rFonts w:ascii="Times New Roman" w:hAnsi="Times New Roman" w:cs="Times New Roman"/>
+          <w:sz w:val="24"/>
+        </w:rPr>
+        <w:t xml:space="preserve"> Kami </w:t>
+      </w:r>
+      <w:proofErr w:type="spellStart"/>
+      <w:r>
+        <w:rPr>
+          <w:rFonts w:ascii="Times New Roman" w:hAnsi="Times New Roman" w:cs="Times New Roman"/>
+          <w:sz w:val="24"/>
+        </w:rPr>
+        <w:t>ucapkan</w:t>
+      </w:r>
+      <w:proofErr w:type="spellEnd"/>
+      <w:r>
+        <w:rPr>
+          <w:rFonts w:ascii="Times New Roman" w:hAnsi="Times New Roman" w:cs="Times New Roman"/>
+          <w:sz w:val="24"/>
+        </w:rPr>
+        <w:t xml:space="preserve"> </w:t>
+      </w:r>
+      <w:proofErr w:type="spellStart"/>
+      <w:r>
+        <w:rPr>
+          <w:rFonts w:ascii="Times New Roman" w:hAnsi="Times New Roman" w:cs="Times New Roman"/>
+          <w:sz w:val="24"/>
+        </w:rPr>
+        <w:t>terima</w:t>
+      </w:r>
+      <w:proofErr w:type="spellEnd"/>
+      <w:r>
+        <w:rPr>
+          <w:rFonts w:ascii="Times New Roman" w:hAnsi="Times New Roman" w:cs="Times New Roman"/>
+          <w:sz w:val="24"/>
+        </w:rPr>
+        <w:t xml:space="preserve"> </w:t>
+      </w:r>
+      <w:proofErr w:type="spellStart"/>
+      <w:r>
+        <w:rPr>
+          <w:rFonts w:ascii="Times New Roman" w:hAnsi="Times New Roman" w:cs="Times New Roman"/>
+          <w:sz w:val="24"/>
+        </w:rPr>
+        <w:t>kasih</w:t>
+      </w:r>
+      <w:proofErr w:type="spellEnd"/>
+      <w:r>
+        <w:rPr>
+          <w:rFonts w:ascii="Times New Roman" w:hAnsi="Times New Roman" w:cs="Times New Roman"/>
+          <w:sz w:val="24"/>
+        </w:rPr>
+        <w:t>.</w:t>
       </w:r>
     </w:p>
     <w:p>
@@ -1116,14 +1657,45 @@
           <w:sz w:val="24"/>
         </w:rPr>
         <w:tab/>
-        <w:t xml:space="preserve">Seriti, </w:t>
-      </w:r>
-      <w:r>
-        <w:rPr>
-          <w:rFonts w:ascii="Times New Roman" w:hAnsi="Times New Roman" w:cs="Times New Roman"/>
-          <w:sz w:val="24"/>
-        </w:rPr>
-        <w:t>{tanggalBuat}</w:t>
+      </w:r>
+      <w:proofErr w:type="spellStart"/>
+      <w:r>
+        <w:rPr>
+          <w:rFonts w:ascii="Times New Roman" w:hAnsi="Times New Roman" w:cs="Times New Roman"/>
+          <w:sz w:val="24"/>
+        </w:rPr>
+        <w:t>Seriti</w:t>
+      </w:r>
+      <w:proofErr w:type="spellEnd"/>
+      <w:r>
+        <w:rPr>
+          <w:rFonts w:ascii="Times New Roman" w:hAnsi="Times New Roman" w:cs="Times New Roman"/>
+          <w:sz w:val="24"/>
+        </w:rPr>
+        <w:t xml:space="preserve">, </w:t>
+      </w:r>
+      <w:r>
+        <w:rPr>
+          <w:rFonts w:ascii="Times New Roman" w:hAnsi="Times New Roman" w:cs="Times New Roman"/>
+          <w:sz w:val="24"/>
+        </w:rPr>
+        <w:t>{</w:t>
+      </w:r>
+      <w:proofErr w:type="spellStart"/>
+      <w:r>
+        <w:rPr>
+          <w:rFonts w:ascii="Times New Roman" w:hAnsi="Times New Roman" w:cs="Times New Roman"/>
+          <w:sz w:val="24"/>
+        </w:rPr>
+        <w:t>tanggalBuat</w:t>
+      </w:r>
+      <w:proofErr w:type="spellEnd"/>
+      <w:r>
+        <w:rPr>
+          <w:rFonts w:ascii="Times New Roman" w:hAnsi="Times New Roman" w:cs="Times New Roman"/>
+          <w:sz w:val="24"/>
+        </w:rPr>
+        <w:t>}</w:t>
       </w:r>
     </w:p>
     <w:p>
@@ -1190,8 +1762,32 @@
           <w:sz w:val="24"/>
         </w:rPr>
         <w:tab/>
-        <w:t>Kepala SMK Kristen Seriti</w:t>
-      </w:r>
+      </w:r>
+      <w:proofErr w:type="spellStart"/>
+      <w:r>
+        <w:rPr>
+          <w:rFonts w:ascii="Times New Roman" w:hAnsi="Times New Roman" w:cs="Times New Roman"/>
+          <w:sz w:val="24"/>
+        </w:rPr>
+        <w:t>Kepala</w:t>
+      </w:r>
+      <w:proofErr w:type="spellEnd"/>
+      <w:r>
+        <w:rPr>
+          <w:rFonts w:ascii="Times New Roman" w:hAnsi="Times New Roman" w:cs="Times New Roman"/>
+          <w:sz w:val="24"/>
+        </w:rPr>
+        <w:t xml:space="preserve"> SMK Kristen </w:t>
+      </w:r>
+      <w:proofErr w:type="spellStart"/>
+      <w:r>
+        <w:rPr>
+          <w:rFonts w:ascii="Times New Roman" w:hAnsi="Times New Roman" w:cs="Times New Roman"/>
+          <w:sz w:val="24"/>
+        </w:rPr>
+        <w:t>Seriti</w:t>
+      </w:r>
+      <w:proofErr w:type="spellEnd"/>
     </w:p>
     <w:p>
       <w:pPr>
@@ -1205,6 +1801,24 @@
     </w:p>
     <w:p>
       <w:pPr>
+        <w:pStyle w:val="BodyText"/>
+        <w:spacing w:line="276" w:lineRule="auto"/>
+        <w:ind w:left="5760" w:right="324"/>
+      </w:pPr>
+      <w:r>
+        <w:t>{</w:t>
+      </w:r>
+      <w:proofErr w:type="spellStart"/>
+      <w:r>
+        <w:t>qrSignature</w:t>
+      </w:r>
+      <w:proofErr w:type="spellEnd"/>
+      <w:r>
+        <w:t>}</w:t>
+      </w:r>
+    </w:p>
+    <w:p>
+      <w:pPr>
         <w:spacing w:after="0" w:line="276" w:lineRule="auto"/>
         <w:jc w:val="both"/>
         <w:rPr>
@@ -1219,9 +1833,96 @@
         <w:jc w:val="both"/>
         <w:rPr>
           <w:rFonts w:ascii="Times New Roman" w:hAnsi="Times New Roman" w:cs="Times New Roman"/>
-          <w:sz w:val="24"/>
-        </w:rPr>
-      </w:pPr>
+          <w:b/>
+          <w:sz w:val="24"/>
+          <w:u w:val="single"/>
+        </w:rPr>
+      </w:pPr>
+      <w:r>
+        <w:rPr>
+          <w:rFonts w:ascii="Times New Roman" w:hAnsi="Times New Roman" w:cs="Times New Roman"/>
+          <w:sz w:val="24"/>
+        </w:rPr>
+        <w:tab/>
+      </w:r>
+      <w:r>
+        <w:rPr>
+          <w:rFonts w:ascii="Times New Roman" w:hAnsi="Times New Roman" w:cs="Times New Roman"/>
+          <w:sz w:val="24"/>
+        </w:rPr>
+        <w:tab/>
+      </w:r>
+      <w:r>
+        <w:rPr>
+          <w:rFonts w:ascii="Times New Roman" w:hAnsi="Times New Roman" w:cs="Times New Roman"/>
+          <w:sz w:val="24"/>
+        </w:rPr>
+        <w:tab/>
+      </w:r>
+      <w:r>
+        <w:rPr>
+          <w:rFonts w:ascii="Times New Roman" w:hAnsi="Times New Roman" w:cs="Times New Roman"/>
+          <w:sz w:val="24"/>
+        </w:rPr>
+        <w:tab/>
+      </w:r>
+      <w:r>
+        <w:rPr>
+          <w:rFonts w:ascii="Times New Roman" w:hAnsi="Times New Roman" w:cs="Times New Roman"/>
+          <w:sz w:val="24"/>
+        </w:rPr>
+        <w:tab/>
+      </w:r>
+      <w:r>
+        <w:rPr>
+          <w:rFonts w:ascii="Times New Roman" w:hAnsi="Times New Roman" w:cs="Times New Roman"/>
+          <w:sz w:val="24"/>
+        </w:rPr>
+        <w:tab/>
+      </w:r>
+      <w:r>
+        <w:rPr>
+          <w:rFonts w:ascii="Times New Roman" w:hAnsi="Times New Roman" w:cs="Times New Roman"/>
+          <w:sz w:val="24"/>
+        </w:rPr>
+        <w:tab/>
+      </w:r>
+      <w:r>
+        <w:rPr>
+          <w:rFonts w:ascii="Times New Roman" w:hAnsi="Times New Roman" w:cs="Times New Roman"/>
+          <w:sz w:val="24"/>
+        </w:rPr>
+        <w:tab/>
+      </w:r>
+      <w:r>
+        <w:rPr>
+          <w:rFonts w:ascii="Times New Roman" w:hAnsi="Times New Roman" w:cs="Times New Roman"/>
+          <w:b/>
+          <w:sz w:val="24"/>
+          <w:u w:val="single"/>
+        </w:rPr>
+        <w:t>{</w:t>
+      </w:r>
+      <w:proofErr w:type="spellStart"/>
+      <w:r>
+        <w:rPr>
+          <w:rFonts w:ascii="Times New Roman" w:hAnsi="Times New Roman" w:cs="Times New Roman"/>
+          <w:b/>
+          <w:sz w:val="24"/>
+          <w:u w:val="single"/>
+        </w:rPr>
+        <w:t>kepalaSekolah</w:t>
+      </w:r>
+      <w:proofErr w:type="spellEnd"/>
+      <w:r>
+        <w:rPr>
+          <w:rFonts w:ascii="Times New Roman" w:hAnsi="Times New Roman" w:cs="Times New Roman"/>
+          <w:b/>
+          <w:sz w:val="24"/>
+          <w:u w:val="single"/>
+        </w:rPr>
+        <w:t>}</w:t>
+      </w:r>
     </w:p>
     <w:p>
       <w:pPr>
@@ -1235,6 +1936,7 @@
       <w:r>
         <w:rPr>
           <w:rFonts w:ascii="Times New Roman" w:hAnsi="Times New Roman" w:cs="Times New Roman"/>
+          <w:b/>
           <w:sz w:val="24"/>
         </w:rPr>
         <w:tab/>
@@ -1242,6 +1944,7 @@
       <w:r>
         <w:rPr>
           <w:rFonts w:ascii="Times New Roman" w:hAnsi="Times New Roman" w:cs="Times New Roman"/>
+          <w:b/>
           <w:sz w:val="24"/>
         </w:rPr>
         <w:tab/>
@@ -1249,6 +1952,7 @@
       <w:r>
         <w:rPr>
           <w:rFonts w:ascii="Times New Roman" w:hAnsi="Times New Roman" w:cs="Times New Roman"/>
+          <w:b/>
           <w:sz w:val="24"/>
         </w:rPr>
         <w:tab/>
@@ -1256,6 +1960,7 @@
       <w:r>
         <w:rPr>
           <w:rFonts w:ascii="Times New Roman" w:hAnsi="Times New Roman" w:cs="Times New Roman"/>
+          <w:b/>
           <w:sz w:val="24"/>
         </w:rPr>
         <w:tab/>
@@ -1263,6 +1968,7 @@
       <w:r>
         <w:rPr>
           <w:rFonts w:ascii="Times New Roman" w:hAnsi="Times New Roman" w:cs="Times New Roman"/>
+          <w:b/>
           <w:sz w:val="24"/>
         </w:rPr>
         <w:tab/>
@@ -1270,6 +1976,7 @@
       <w:r>
         <w:rPr>
           <w:rFonts w:ascii="Times New Roman" w:hAnsi="Times New Roman" w:cs="Times New Roman"/>
+          <w:b/>
           <w:sz w:val="24"/>
         </w:rPr>
         <w:tab/>
@@ -1277,247 +1984,52 @@
       <w:r>
         <w:rPr>
           <w:rFonts w:ascii="Times New Roman" w:hAnsi="Times New Roman" w:cs="Times New Roman"/>
+          <w:b/>
           <w:sz w:val="24"/>
         </w:rPr>
         <w:tab/>
       </w:r>
+      <w:r>
+        <w:rPr>
+          <w:rFonts w:ascii="Times New Roman" w:hAnsi="Times New Roman" w:cs="Times New Roman"/>
+          <w:b/>
+          <w:sz w:val="24"/>
+        </w:rPr>
+        <w:tab/>
+      </w:r>
+      <w:r>
+        <w:rPr>
+          <w:rFonts w:ascii="Times New Roman" w:hAnsi="Times New Roman" w:cs="Times New Roman"/>
+          <w:sz w:val="24"/>
+        </w:rPr>
+        <w:t xml:space="preserve">NIP. </w:t>
+      </w:r>
+      <w:r>
+        <w:rPr>
+          <w:rFonts w:ascii="Times New Roman" w:hAnsi="Times New Roman" w:cs="Times New Roman"/>
+          <w:sz w:val="24"/>
+        </w:rPr>
+        <w:t>{</w:t>
+      </w:r>
+      <w:proofErr w:type="spellStart"/>
+      <w:r>
+        <w:rPr>
+          <w:rFonts w:ascii="Times New Roman" w:hAnsi="Times New Roman" w:cs="Times New Roman"/>
+          <w:sz w:val="24"/>
+        </w:rPr>
+        <w:t>nipKepalaSekolah</w:t>
+      </w:r>
+      <w:proofErr w:type="spellEnd"/>
+      <w:r>
+        <w:rPr>
+          <w:rFonts w:ascii="Times New Roman" w:hAnsi="Times New Roman" w:cs="Times New Roman"/>
+          <w:sz w:val="24"/>
+        </w:rPr>
+        <w:t>}</w:t>
+      </w:r>
     </w:p>
-    <w:p>
-      <w:pPr>
-        <w:spacing w:after="0" w:line="276" w:lineRule="auto"/>
-        <w:jc w:val="both"/>
-        <w:rPr>
-          <w:rFonts w:ascii="Times New Roman" w:hAnsi="Times New Roman" w:cs="Times New Roman"/>
-          <w:sz w:val="24"/>
-        </w:rPr>
-      </w:pPr>
-      <w:r>
-        <w:rPr>
-          <w:rFonts w:ascii="Times New Roman" w:hAnsi="Times New Roman" w:cs="Times New Roman"/>
-          <w:sz w:val="24"/>
-        </w:rPr>
-        <w:tab/>
-      </w:r>
-      <w:r>
-        <w:rPr>
-          <w:rFonts w:ascii="Times New Roman" w:hAnsi="Times New Roman" w:cs="Times New Roman"/>
-          <w:sz w:val="24"/>
-        </w:rPr>
-        <w:tab/>
-      </w:r>
-      <w:r>
-        <w:rPr>
-          <w:rFonts w:ascii="Times New Roman" w:hAnsi="Times New Roman" w:cs="Times New Roman"/>
-          <w:sz w:val="24"/>
-        </w:rPr>
-        <w:tab/>
-      </w:r>
-      <w:r>
-        <w:rPr>
-          <w:rFonts w:ascii="Times New Roman" w:hAnsi="Times New Roman" w:cs="Times New Roman"/>
-          <w:sz w:val="24"/>
-        </w:rPr>
-        <w:tab/>
-      </w:r>
-      <w:r>
-        <w:rPr>
-          <w:rFonts w:ascii="Times New Roman" w:hAnsi="Times New Roman" w:cs="Times New Roman"/>
-          <w:sz w:val="24"/>
-        </w:rPr>
-        <w:tab/>
-      </w:r>
-      <w:r>
-        <w:rPr>
-          <w:rFonts w:ascii="Times New Roman" w:hAnsi="Times New Roman" w:cs="Times New Roman"/>
-          <w:sz w:val="24"/>
-        </w:rPr>
-        <w:tab/>
-      </w:r>
-      <w:r>
-        <w:rPr>
-          <w:rFonts w:ascii="Times New Roman" w:hAnsi="Times New Roman" w:cs="Times New Roman"/>
-          <w:sz w:val="24"/>
-        </w:rPr>
-        <w:tab/>
-      </w:r>
-      <w:r>
-        <w:rPr>
-          <w:rFonts w:ascii="Times New Roman" w:hAnsi="Times New Roman" w:cs="Times New Roman"/>
-          <w:sz w:val="24"/>
-        </w:rPr>
-        <w:tab/>
-      </w:r>
-    </w:p>
-    <w:p>
-      <w:pPr>
-        <w:spacing w:after="0" w:line="276" w:lineRule="auto"/>
-        <w:jc w:val="both"/>
-        <w:rPr>
-          <w:rFonts w:ascii="Times New Roman" w:hAnsi="Times New Roman" w:cs="Times New Roman"/>
-          <w:b/>
-          <w:sz w:val="24"/>
-          <w:u w:val="single"/>
-        </w:rPr>
-      </w:pPr>
-      <w:r>
-        <w:rPr>
-          <w:rFonts w:ascii="Times New Roman" w:hAnsi="Times New Roman" w:cs="Times New Roman"/>
-          <w:sz w:val="24"/>
-        </w:rPr>
-        <w:tab/>
-      </w:r>
-      <w:r>
-        <w:rPr>
-          <w:rFonts w:ascii="Times New Roman" w:hAnsi="Times New Roman" w:cs="Times New Roman"/>
-          <w:sz w:val="24"/>
-        </w:rPr>
-        <w:tab/>
-      </w:r>
-      <w:r>
-        <w:rPr>
-          <w:rFonts w:ascii="Times New Roman" w:hAnsi="Times New Roman" w:cs="Times New Roman"/>
-          <w:sz w:val="24"/>
-        </w:rPr>
-        <w:tab/>
-      </w:r>
-      <w:r>
-        <w:rPr>
-          <w:rFonts w:ascii="Times New Roman" w:hAnsi="Times New Roman" w:cs="Times New Roman"/>
-          <w:sz w:val="24"/>
-        </w:rPr>
-        <w:tab/>
-      </w:r>
-      <w:r>
-        <w:rPr>
-          <w:rFonts w:ascii="Times New Roman" w:hAnsi="Times New Roman" w:cs="Times New Roman"/>
-          <w:sz w:val="24"/>
-        </w:rPr>
-        <w:tab/>
-      </w:r>
-      <w:r>
-        <w:rPr>
-          <w:rFonts w:ascii="Times New Roman" w:hAnsi="Times New Roman" w:cs="Times New Roman"/>
-          <w:sz w:val="24"/>
-        </w:rPr>
-        <w:tab/>
-      </w:r>
-      <w:r>
-        <w:rPr>
-          <w:rFonts w:ascii="Times New Roman" w:hAnsi="Times New Roman" w:cs="Times New Roman"/>
-          <w:sz w:val="24"/>
-        </w:rPr>
-        <w:tab/>
-      </w:r>
-      <w:r>
-        <w:rPr>
-          <w:rFonts w:ascii="Times New Roman" w:hAnsi="Times New Roman" w:cs="Times New Roman"/>
-          <w:sz w:val="24"/>
-        </w:rPr>
-        <w:tab/>
-      </w:r>
-      <w:r>
-        <w:rPr>
-          <w:rFonts w:ascii="Times New Roman" w:hAnsi="Times New Roman" w:cs="Times New Roman"/>
-          <w:b/>
-          <w:sz w:val="24"/>
-          <w:u w:val="single"/>
-        </w:rPr>
-        <w:t>{kepalaSekolah}</w:t>
-      </w:r>
-    </w:p>
-    <w:p>
-      <w:pPr>
-        <w:spacing w:after="0" w:line="276" w:lineRule="auto"/>
-        <w:jc w:val="both"/>
-        <w:rPr>
-          <w:rFonts w:ascii="Times New Roman" w:hAnsi="Times New Roman" w:cs="Times New Roman"/>
-          <w:sz w:val="24"/>
-        </w:rPr>
-      </w:pPr>
-      <w:r>
-        <w:rPr>
-          <w:rFonts w:ascii="Times New Roman" w:hAnsi="Times New Roman" w:cs="Times New Roman"/>
-          <w:b/>
-          <w:sz w:val="24"/>
-        </w:rPr>
-        <w:tab/>
-      </w:r>
-      <w:r>
-        <w:rPr>
-          <w:rFonts w:ascii="Times New Roman" w:hAnsi="Times New Roman" w:cs="Times New Roman"/>
-          <w:b/>
-          <w:sz w:val="24"/>
-        </w:rPr>
-        <w:tab/>
-      </w:r>
-      <w:r>
-        <w:rPr>
-          <w:rFonts w:ascii="Times New Roman" w:hAnsi="Times New Roman" w:cs="Times New Roman"/>
-          <w:b/>
-          <w:sz w:val="24"/>
-        </w:rPr>
-        <w:tab/>
-      </w:r>
-      <w:r>
-        <w:rPr>
-          <w:rFonts w:ascii="Times New Roman" w:hAnsi="Times New Roman" w:cs="Times New Roman"/>
-          <w:b/>
-          <w:sz w:val="24"/>
-        </w:rPr>
-        <w:tab/>
-      </w:r>
-      <w:r>
-        <w:rPr>
-          <w:rFonts w:ascii="Times New Roman" w:hAnsi="Times New Roman" w:cs="Times New Roman"/>
-          <w:b/>
-          <w:sz w:val="24"/>
-        </w:rPr>
-        <w:tab/>
-      </w:r>
-      <w:r>
-        <w:rPr>
-          <w:rFonts w:ascii="Times New Roman" w:hAnsi="Times New Roman" w:cs="Times New Roman"/>
-          <w:b/>
-          <w:sz w:val="24"/>
-        </w:rPr>
-        <w:tab/>
-      </w:r>
-      <w:r>
-        <w:rPr>
-          <w:rFonts w:ascii="Times New Roman" w:hAnsi="Times New Roman" w:cs="Times New Roman"/>
-          <w:b/>
-          <w:sz w:val="24"/>
-        </w:rPr>
-        <w:tab/>
-      </w:r>
-      <w:r>
-        <w:rPr>
-          <w:rFonts w:ascii="Times New Roman" w:hAnsi="Times New Roman" w:cs="Times New Roman"/>
-          <w:b/>
-          <w:sz w:val="24"/>
-        </w:rPr>
-        <w:tab/>
-      </w:r>
-      <w:r>
-        <w:rPr>
-          <w:rFonts w:ascii="Times New Roman" w:hAnsi="Times New Roman" w:cs="Times New Roman"/>
-          <w:sz w:val="24"/>
-        </w:rPr>
-        <w:t xml:space="preserve">NIP. </w:t>
-      </w:r>
-      <w:r>
-        <w:rPr>
-          <w:rFonts w:ascii="Times New Roman" w:hAnsi="Times New Roman" w:cs="Times New Roman"/>
-          <w:sz w:val="24"/>
-        </w:rPr>
-        <w:t>{nipKepalaSekolah}</w:t>
-      </w:r>
-    </w:p>
-    <w:p/>
-    <w:p/>
-    <w:p/>
-    <w:p/>
     <w:sectPr>
+      <w:headerReference w:type="default" r:id="rId7"/>
       <w:pgSz w:w="11906" w:h="16838" w:code="9"/>
       <w:pgMar w:top="1440" w:right="1440" w:bottom="1440" w:left="1440" w:header="720" w:footer="720" w:gutter="0"/>
       <w:cols w:space="720"/>
@@ -1525,6 +2037,438 @@
     </w:sectPr>
   </w:body>
 </w:document>
+</file>
+
+<file path=word/endnotes.xml><?xml version="1.0" encoding="utf-8"?>
+<w:endnotes xmlns:wpc="http://schemas.microsoft.com/office/word/2010/wordprocessingCanvas" xmlns:cx="http://schemas.microsoft.com/office/drawing/2014/chartex" xmlns:cx1="http://schemas.microsoft.com/office/drawing/2015/9/8/chartex" xmlns:cx2="http://schemas.microsoft.com/office/drawing/2015/10/21/chartex" xmlns:cx3="http://schemas.microsoft.com/office/drawing/2016/5/9/chartex" xmlns:cx4="http://schemas.microsoft.com/office/drawing/2016/5/10/chartex" xmlns:cx5="http://schemas.microsoft.com/office/drawing/2016/5/11/chartex" xmlns:cx6="http://schemas.microsoft.com/office/drawing/2016/5/12/chartex" xmlns:cx7="http://schemas.microsoft.com/office/drawing/2016/5/13/chartex" xmlns:cx8="http://schemas.microsoft.com/office/drawing/2016/5/14/chartex" xmlns:mc="http://schemas.openxmlformats.org/markup-compatibility/2006" xmlns:aink="http://schemas.microsoft.com/office/drawing/2016/ink" xmlns:am3d="http://schemas.microsoft.com/office/drawing/2017/model3d" xmlns:o="urn:schemas-microsoft-com:office:office" xmlns:oel="http://schemas.microsoft.com/office/2019/extlst" xmlns:r="http://schemas.openxmlformats.org/officeDocument/2006/relationships" xmlns:m="http://schemas.openxmlformats.org/officeDocument/2006/math" xmlns:v="urn:schemas-microsoft-com:vml" xmlns:wp14="http://schemas.microsoft.com/office/word/2010/wordprocessingDrawing" xmlns:wp="http://schemas.openxmlformats.org/drawingml/2006/wordprocessingDrawing" xmlns:w10="urn:schemas-microsoft-com:office:word" xmlns:w="http://schemas.openxmlformats.org/wordprocessingml/2006/main" xmlns:w14="http://schemas.microsoft.com/office/word/2010/wordml" xmlns:w15="http://schemas.microsoft.com/office/word/2012/wordml" xmlns:w16cex="http://schemas.microsoft.com/office/word/2018/wordml/cex" xmlns:w16cid="http://schemas.microsoft.com/office/word/2016/wordml/cid" xmlns:w16="http://schemas.microsoft.com/office/word/2018/wordml" xmlns:w16du="http://schemas.microsoft.com/office/word/2023/wordml/word16du" xmlns:w16sdtdh="http://schemas.microsoft.com/office/word/2020/wordml/sdtdatahash" xmlns:w16se="http://schemas.microsoft.com/office/word/2015/wordml/symex" xmlns:wpg="http://schemas.microsoft.com/office/word/2010/wordprocessingGroup" xmlns:wpi="http://schemas.microsoft.com/office/word/2010/wordprocessingInk" xmlns:wne="http://schemas.microsoft.com/office/word/2006/wordml" xmlns:wps="http://schemas.microsoft.com/office/word/2010/wordprocessingShape" mc:Ignorable="w14 w15 w16se w16cid w16 w16cex w16sdtdh w16du wp14">
+  <w:endnote w:type="separator" w:id="-1">
+    <w:p>
+      <w:pPr>
+        <w:spacing w:after="0" w:line="240" w:lineRule="auto"/>
+      </w:pPr>
+      <w:r>
+        <w:separator/>
+      </w:r>
+    </w:p>
+  </w:endnote>
+  <w:endnote w:type="continuationSeparator" w:id="0">
+    <w:p>
+      <w:pPr>
+        <w:spacing w:after="0" w:line="240" w:lineRule="auto"/>
+      </w:pPr>
+      <w:r>
+        <w:continuationSeparator/>
+      </w:r>
+    </w:p>
+  </w:endnote>
+</w:endnotes>
+</file>
+
+<file path=word/footnotes.xml><?xml version="1.0" encoding="utf-8"?>
+<w:footnotes xmlns:wpc="http://schemas.microsoft.com/office/word/2010/wordprocessingCanvas" xmlns:cx="http://schemas.microsoft.com/office/drawing/2014/chartex" xmlns:cx1="http://schemas.microsoft.com/office/drawing/2015/9/8/chartex" xmlns:cx2="http://schemas.microsoft.com/office/drawing/2015/10/21/chartex" xmlns:cx3="http://schemas.microsoft.com/office/drawing/2016/5/9/chartex" xmlns:cx4="http://schemas.microsoft.com/office/drawing/2016/5/10/chartex" xmlns:cx5="http://schemas.microsoft.com/office/drawing/2016/5/11/chartex" xmlns:cx6="http://schemas.microsoft.com/office/drawing/2016/5/12/chartex" xmlns:cx7="http://schemas.microsoft.com/office/drawing/2016/5/13/chartex" xmlns:cx8="http://schemas.microsoft.com/office/drawing/2016/5/14/chartex" xmlns:mc="http://schemas.openxmlformats.org/markup-compatibility/2006" xmlns:aink="http://schemas.microsoft.com/office/drawing/2016/ink" xmlns:am3d="http://schemas.microsoft.com/office/drawing/2017/model3d" xmlns:o="urn:schemas-microsoft-com:office:office" xmlns:oel="http://schemas.microsoft.com/office/2019/extlst" xmlns:r="http://schemas.openxmlformats.org/officeDocument/2006/relationships" xmlns:m="http://schemas.openxmlformats.org/officeDocument/2006/math" xmlns:v="urn:schemas-microsoft-com:vml" xmlns:wp14="http://schemas.microsoft.com/office/word/2010/wordprocessingDrawing" xmlns:wp="http://schemas.openxmlformats.org/drawingml/2006/wordprocessingDrawing" xmlns:w10="urn:schemas-microsoft-com:office:word" xmlns:w="http://schemas.openxmlformats.org/wordprocessingml/2006/main" xmlns:w14="http://schemas.microsoft.com/office/word/2010/wordml" xmlns:w15="http://schemas.microsoft.com/office/word/2012/wordml" xmlns:w16cex="http://schemas.microsoft.com/office/word/2018/wordml/cex" xmlns:w16cid="http://schemas.microsoft.com/office/word/2016/wordml/cid" xmlns:w16="http://schemas.microsoft.com/office/word/2018/wordml" xmlns:w16du="http://schemas.microsoft.com/office/word/2023/wordml/word16du" xmlns:w16sdtdh="http://schemas.microsoft.com/office/word/2020/wordml/sdtdatahash" xmlns:w16se="http://schemas.microsoft.com/office/word/2015/wordml/symex" xmlns:wpg="http://schemas.microsoft.com/office/word/2010/wordprocessingGroup" xmlns:wpi="http://schemas.microsoft.com/office/word/2010/wordprocessingInk" xmlns:wne="http://schemas.microsoft.com/office/word/2006/wordml" xmlns:wps="http://schemas.microsoft.com/office/word/2010/wordprocessingShape" mc:Ignorable="w14 w15 w16se w16cid w16 w16cex w16sdtdh w16du wp14">
+  <w:footnote w:type="separator" w:id="-1">
+    <w:p>
+      <w:pPr>
+        <w:spacing w:after="0" w:line="240" w:lineRule="auto"/>
+      </w:pPr>
+      <w:r>
+        <w:separator/>
+      </w:r>
+    </w:p>
+  </w:footnote>
+  <w:footnote w:type="continuationSeparator" w:id="0">
+    <w:p>
+      <w:pPr>
+        <w:spacing w:after="0" w:line="240" w:lineRule="auto"/>
+      </w:pPr>
+      <w:r>
+        <w:continuationSeparator/>
+      </w:r>
+    </w:p>
+  </w:footnote>
+</w:footnotes>
+</file>
+
+<file path=word/header1.xml><?xml version="1.0" encoding="utf-8"?>
+<w:hdr xmlns:wpc="http://schemas.microsoft.com/office/word/2010/wordprocessingCanvas" xmlns:cx="http://schemas.microsoft.com/office/drawing/2014/chartex" xmlns:cx1="http://schemas.microsoft.com/office/drawing/2015/9/8/chartex" xmlns:cx2="http://schemas.microsoft.com/office/drawing/2015/10/21/chartex" xmlns:cx3="http://schemas.microsoft.com/office/drawing/2016/5/9/chartex" xmlns:cx4="http://schemas.microsoft.com/office/drawing/2016/5/10/chartex" xmlns:cx5="http://schemas.microsoft.com/office/drawing/2016/5/11/chartex" xmlns:cx6="http://schemas.microsoft.com/office/drawing/2016/5/12/chartex" xmlns:cx7="http://schemas.microsoft.com/office/drawing/2016/5/13/chartex" xmlns:cx8="http://schemas.microsoft.com/office/drawing/2016/5/14/chartex" xmlns:mc="http://schemas.openxmlformats.org/markup-compatibility/2006" xmlns:aink="http://schemas.microsoft.com/office/drawing/2016/ink" xmlns:am3d="http://schemas.microsoft.com/office/drawing/2017/model3d" xmlns:o="urn:schemas-microsoft-com:office:office" xmlns:oel="http://schemas.microsoft.com/office/2019/extlst" xmlns:r="http://schemas.openxmlformats.org/officeDocument/2006/relationships" xmlns:m="http://schemas.openxmlformats.org/officeDocument/2006/math" xmlns:v="urn:schemas-microsoft-com:vml" xmlns:wp14="http://schemas.microsoft.com/office/word/2010/wordprocessingDrawing" xmlns:wp="http://schemas.openxmlformats.org/drawingml/2006/wordprocessingDrawing" xmlns:w10="urn:schemas-microsoft-com:office:word" xmlns:w="http://schemas.openxmlformats.org/wordprocessingml/2006/main" xmlns:w14="http://schemas.microsoft.com/office/word/2010/wordml" xmlns:w15="http://schemas.microsoft.com/office/word/2012/wordml" xmlns:w16cex="http://schemas.microsoft.com/office/word/2018/wordml/cex" xmlns:w16cid="http://schemas.microsoft.com/office/word/2016/wordml/cid" xmlns:w16="http://schemas.microsoft.com/office/word/2018/wordml" xmlns:w16du="http://schemas.microsoft.com/office/word/2023/wordml/word16du" xmlns:w16sdtdh="http://schemas.microsoft.com/office/word/2020/wordml/sdtdatahash" xmlns:w16se="http://schemas.microsoft.com/office/word/2015/wordml/symex" xmlns:wpg="http://schemas.microsoft.com/office/word/2010/wordprocessingGroup" xmlns:wpi="http://schemas.microsoft.com/office/word/2010/wordprocessingInk" xmlns:wne="http://schemas.microsoft.com/office/word/2006/wordml" xmlns:wps="http://schemas.microsoft.com/office/word/2010/wordprocessingShape" mc:Ignorable="w14 w15 w16se w16cid w16 w16cex w16sdtdh w16du wp14">
+  <w:p>
+    <w:pPr>
+      <w:pStyle w:val="Title"/>
+      <w:rPr>
+        <w:bCs/>
+        <w:sz w:val="28"/>
+      </w:rPr>
+    </w:pPr>
+    <w:r>
+      <w:rPr>
+        <w:bCs/>
+        <w:noProof/>
+        <w:sz w:val="28"/>
+      </w:rPr>
+      <w:drawing>
+        <wp:anchor distT="0" distB="0" distL="114300" distR="114300" simplePos="0" relativeHeight="251660288" behindDoc="1" locked="0" layoutInCell="1" allowOverlap="1" wp14:anchorId="3B890661" wp14:editId="12C684CB">
+          <wp:simplePos x="0" y="0"/>
+          <wp:positionH relativeFrom="column">
+            <wp:posOffset>2457450</wp:posOffset>
+          </wp:positionH>
+          <wp:positionV relativeFrom="paragraph">
+            <wp:posOffset>-190500</wp:posOffset>
+          </wp:positionV>
+          <wp:extent cx="838200" cy="876300"/>
+          <wp:effectExtent l="19050" t="0" r="0" b="0"/>
+          <wp:wrapNone/>
+          <wp:docPr id="1656455559" name="Picture 4" descr="logo+sulsel"/>
+          <wp:cNvGraphicFramePr>
+            <a:graphicFrameLocks xmlns:a="http://schemas.openxmlformats.org/drawingml/2006/main" noChangeAspect="1"/>
+          </wp:cNvGraphicFramePr>
+          <a:graphic xmlns:a="http://schemas.openxmlformats.org/drawingml/2006/main">
+            <a:graphicData uri="http://schemas.openxmlformats.org/drawingml/2006/picture">
+              <pic:pic xmlns:pic="http://schemas.openxmlformats.org/drawingml/2006/picture">
+                <pic:nvPicPr>
+                  <pic:cNvPr id="0" name="Picture 4" descr="logo+sulsel"/>
+                  <pic:cNvPicPr>
+                    <a:picLocks noChangeAspect="1" noChangeArrowheads="1"/>
+                  </pic:cNvPicPr>
+                </pic:nvPicPr>
+                <pic:blipFill>
+                  <a:blip r:embed="rId1" cstate="print"/>
+                  <a:srcRect/>
+                  <a:stretch>
+                    <a:fillRect/>
+                  </a:stretch>
+                </pic:blipFill>
+                <pic:spPr bwMode="auto">
+                  <a:xfrm>
+                    <a:off x="0" y="0"/>
+                    <a:ext cx="838200" cy="876300"/>
+                  </a:xfrm>
+                  <a:prstGeom prst="rect">
+                    <a:avLst/>
+                  </a:prstGeom>
+                  <a:noFill/>
+                  <a:ln w="9525">
+                    <a:noFill/>
+                    <a:miter lim="800000"/>
+                    <a:headEnd/>
+                    <a:tailEnd/>
+                  </a:ln>
+                </pic:spPr>
+              </pic:pic>
+            </a:graphicData>
+          </a:graphic>
+        </wp:anchor>
+      </w:drawing>
+    </w:r>
+  </w:p>
+  <w:p>
+    <w:pPr>
+      <w:pStyle w:val="Title"/>
+      <w:rPr>
+        <w:bCs/>
+        <w:sz w:val="28"/>
+      </w:rPr>
+    </w:pPr>
+  </w:p>
+  <w:p>
+    <w:pPr>
+      <w:pStyle w:val="Title"/>
+      <w:rPr>
+        <w:bCs/>
+        <w:sz w:val="28"/>
+      </w:rPr>
+    </w:pPr>
+  </w:p>
+  <w:p>
+    <w:pPr>
+      <w:pStyle w:val="Title"/>
+      <w:rPr>
+        <w:bCs/>
+        <w:sz w:val="28"/>
+      </w:rPr>
+    </w:pPr>
+  </w:p>
+  <w:p>
+    <w:pPr>
+      <w:pStyle w:val="Title"/>
+      <w:rPr>
+        <w:bCs/>
+        <w:sz w:val="28"/>
+        <w:lang w:val="id-ID"/>
+      </w:rPr>
+    </w:pPr>
+    <w:r>
+      <w:rPr>
+        <w:bCs/>
+        <w:sz w:val="28"/>
+      </w:rPr>
+      <w:t>PEMERINTAH PROVINSI SULAWESI SELATAN</w:t>
+    </w:r>
+  </w:p>
+  <w:p>
+    <w:pPr>
+      <w:pStyle w:val="Subtitle"/>
+      <w:rPr>
+        <w:bCs/>
+      </w:rPr>
+    </w:pPr>
+    <w:r>
+      <w:rPr>
+        <w:bCs/>
+      </w:rPr>
+      <w:t>DINAS PENDIDIKAN</w:t>
+    </w:r>
+  </w:p>
+  <w:p>
+    <w:pPr>
+      <w:pStyle w:val="Heading1"/>
+      <w:ind w:left="0" w:firstLine="0"/>
+      <w:jc w:val="center"/>
+      <w:rPr>
+        <w:b w:val="0"/>
+        <w:bCs w:val="0"/>
+        <w:sz w:val="32"/>
+        <w:szCs w:val="32"/>
+        <w:lang w:val="id-ID"/>
+      </w:rPr>
+    </w:pPr>
+    <w:r>
+      <w:rPr>
+        <w:sz w:val="32"/>
+        <w:szCs w:val="32"/>
+      </w:rPr>
+      <w:t>SM</w:t>
+    </w:r>
+    <w:r>
+      <w:rPr>
+        <w:sz w:val="32"/>
+        <w:szCs w:val="32"/>
+        <w:lang w:val="id-ID"/>
+      </w:rPr>
+      <w:t>K KRISTEN SERITI</w:t>
+    </w:r>
+  </w:p>
+  <w:p>
+    <w:pPr>
+      <w:tabs>
+        <w:tab w:val="left" w:pos="1770"/>
+      </w:tabs>
+      <w:jc w:val="center"/>
+      <w:rPr>
+        <w:b/>
+        <w:bCs/>
+        <w:sz w:val="18"/>
+        <w:szCs w:val="18"/>
+        <w:lang w:val="id-ID"/>
+      </w:rPr>
+    </w:pPr>
+    <w:r>
+      <w:rPr>
+        <w:b/>
+        <w:bCs/>
+        <w:sz w:val="18"/>
+        <w:szCs w:val="18"/>
+      </w:rPr>
+      <w:t xml:space="preserve">Alamat  </w:t>
+    </w:r>
+    <w:proofErr w:type="gramStart"/>
+    <w:r>
+      <w:rPr>
+        <w:b/>
+        <w:bCs/>
+        <w:sz w:val="18"/>
+        <w:szCs w:val="18"/>
+      </w:rPr>
+      <w:t xml:space="preserve">  :</w:t>
+    </w:r>
+    <w:proofErr w:type="gramEnd"/>
+    <w:r>
+      <w:rPr>
+        <w:b/>
+        <w:bCs/>
+        <w:sz w:val="18"/>
+        <w:szCs w:val="18"/>
+      </w:rPr>
+      <w:t xml:space="preserve"> Jl. </w:t>
+    </w:r>
+    <w:r>
+      <w:rPr>
+        <w:b/>
+        <w:bCs/>
+        <w:sz w:val="18"/>
+        <w:szCs w:val="18"/>
+        <w:lang w:val="id-ID"/>
+      </w:rPr>
+      <w:t xml:space="preserve">Langsat </w:t>
+    </w:r>
+    <w:proofErr w:type="spellStart"/>
+    <w:r>
+      <w:rPr>
+        <w:b/>
+        <w:bCs/>
+        <w:sz w:val="18"/>
+        <w:szCs w:val="18"/>
+        <w:lang w:val="id-ID"/>
+      </w:rPr>
+      <w:t>No</w:t>
+    </w:r>
+    <w:proofErr w:type="spellEnd"/>
+    <w:r>
+      <w:rPr>
+        <w:b/>
+        <w:bCs/>
+        <w:sz w:val="18"/>
+        <w:szCs w:val="18"/>
+        <w:lang w:val="id-ID"/>
+      </w:rPr>
+      <w:t xml:space="preserve"> 40 </w:t>
+    </w:r>
+    <w:proofErr w:type="spellStart"/>
+    <w:r>
+      <w:rPr>
+        <w:b/>
+        <w:bCs/>
+        <w:sz w:val="18"/>
+        <w:szCs w:val="18"/>
+        <w:lang w:val="id-ID"/>
+      </w:rPr>
+      <w:t>Seriti</w:t>
+    </w:r>
+    <w:proofErr w:type="spellEnd"/>
+    <w:r>
+      <w:rPr>
+        <w:b/>
+        <w:bCs/>
+        <w:sz w:val="18"/>
+        <w:szCs w:val="18"/>
+        <w:lang w:val="id-ID"/>
+      </w:rPr>
+      <w:t xml:space="preserve">. Kec. </w:t>
+    </w:r>
+    <w:proofErr w:type="spellStart"/>
+    <w:r>
+      <w:rPr>
+        <w:b/>
+        <w:bCs/>
+        <w:sz w:val="18"/>
+        <w:szCs w:val="18"/>
+        <w:lang w:val="id-ID"/>
+      </w:rPr>
+      <w:t>Lamasi</w:t>
+    </w:r>
+    <w:proofErr w:type="spellEnd"/>
+    <w:r>
+      <w:rPr>
+        <w:b/>
+        <w:bCs/>
+        <w:sz w:val="18"/>
+        <w:szCs w:val="18"/>
+        <w:lang w:val="id-ID"/>
+      </w:rPr>
+      <w:t xml:space="preserve"> Timur 91952</w:t>
+    </w:r>
+  </w:p>
+  <w:p>
+    <w:pPr>
+      <w:tabs>
+        <w:tab w:val="left" w:pos="1770"/>
+      </w:tabs>
+      <w:jc w:val="center"/>
+      <w:rPr>
+        <w:b/>
+        <w:bCs/>
+        <w:sz w:val="18"/>
+        <w:szCs w:val="18"/>
+        <w:lang w:val="id-ID"/>
+      </w:rPr>
+    </w:pPr>
+    <w:r>
+      <w:rPr>
+        <w:rFonts w:ascii="Times New Roman" w:hAnsi="Times New Roman" w:cs="Times New Roman"/>
+        <w:noProof/>
+        <w:sz w:val="24"/>
+        <w:lang w:val="id-ID" w:eastAsia="id-ID"/>
+      </w:rPr>
+      <mc:AlternateContent>
+        <mc:Choice Requires="wps">
+          <w:drawing>
+            <wp:anchor distT="0" distB="0" distL="114300" distR="114300" simplePos="0" relativeHeight="251659264" behindDoc="0" locked="0" layoutInCell="1" allowOverlap="1" wp14:anchorId="64E11325" wp14:editId="29A86383">
+              <wp:simplePos x="0" y="0"/>
+              <wp:positionH relativeFrom="column">
+                <wp:posOffset>0</wp:posOffset>
+              </wp:positionH>
+              <wp:positionV relativeFrom="paragraph">
+                <wp:posOffset>230505</wp:posOffset>
+              </wp:positionV>
+              <wp:extent cx="5716905" cy="0"/>
+              <wp:effectExtent l="0" t="0" r="0" b="0"/>
+              <wp:wrapNone/>
+              <wp:docPr id="1" name="Straight Connector 1"/>
+              <wp:cNvGraphicFramePr>
+                <a:graphicFrameLocks xmlns:a="http://schemas.openxmlformats.org/drawingml/2006/main"/>
+              </wp:cNvGraphicFramePr>
+              <a:graphic xmlns:a="http://schemas.openxmlformats.org/drawingml/2006/main">
+                <a:graphicData uri="http://schemas.microsoft.com/office/word/2010/wordprocessingShape">
+                  <wps:wsp>
+                    <wps:cNvCnPr>
+                      <a:cxnSpLocks noChangeShapeType="1"/>
+                    </wps:cNvCnPr>
+                    <wps:spPr bwMode="auto">
+                      <a:xfrm>
+                        <a:off x="0" y="0"/>
+                        <a:ext cx="5716905" cy="0"/>
+                      </a:xfrm>
+                      <a:prstGeom prst="line">
+                        <a:avLst/>
+                      </a:prstGeom>
+                      <a:noFill/>
+                      <a:ln w="19050">
+                        <a:solidFill>
+                          <a:srgbClr val="000000"/>
+                        </a:solidFill>
+                        <a:round/>
+                        <a:headEnd/>
+                        <a:tailEnd/>
+                      </a:ln>
+                      <a:extLst>
+                        <a:ext uri="{909E8E84-426E-40DD-AFC4-6F175D3DCCD1}">
+                          <a14:hiddenFill xmlns:a14="http://schemas.microsoft.com/office/drawing/2010/main">
+                            <a:noFill/>
+                          </a14:hiddenFill>
+                        </a:ext>
+                      </a:extLst>
+                    </wps:spPr>
+                    <wps:bodyPr/>
+                  </wps:wsp>
+                </a:graphicData>
+              </a:graphic>
+              <wp14:sizeRelH relativeFrom="page">
+                <wp14:pctWidth>0</wp14:pctWidth>
+              </wp14:sizeRelH>
+              <wp14:sizeRelV relativeFrom="page">
+                <wp14:pctHeight>0</wp14:pctHeight>
+              </wp14:sizeRelV>
+            </wp:anchor>
+          </w:drawing>
+        </mc:Choice>
+        <mc:Fallback>
+          <w:pict>
+            <v:line w14:anchorId="41E726A4" id="Straight Connector 1" o:spid="_x0000_s1026" style="position:absolute;z-index:251659264;visibility:visible;mso-wrap-style:square;mso-width-percent:0;mso-height-percent:0;mso-wrap-distance-left:9pt;mso-wrap-distance-top:0;mso-wrap-distance-right:9pt;mso-wrap-distance-bottom:0;mso-position-horizontal:absolute;mso-position-horizontal-relative:text;mso-position-vertical:absolute;mso-position-vertical-relative:text;mso-width-percent:0;mso-height-percent:0;mso-width-relative:page;mso-height-relative:page" from="0,18.15pt" to="450.15pt,18.15pt" o:gfxdata="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" strokeweight="1.5pt"/>
+          </w:pict>
+        </mc:Fallback>
+      </mc:AlternateContent>
+    </w:r>
+    <w:r>
+      <w:rPr>
+        <w:b/>
+        <w:bCs/>
+        <w:sz w:val="18"/>
+        <w:szCs w:val="18"/>
+        <w:lang w:val="id-ID"/>
+      </w:rPr>
+      <w:t>Email : smkkrseriti@gmail.com</w:t>
+    </w:r>
+  </w:p>
+</w:hdr>
 </file>
 
 <file path=word/numbering.xml><?xml version="1.0" encoding="utf-8"?>
@@ -1642,7 +2586,7 @@
   </w:docDefaults>
   <w:latentStyles w:defLockedState="0" w:defUIPriority="99" w:defSemiHidden="0" w:defUnhideWhenUsed="0" w:defQFormat="0" w:count="376">
     <w:lsdException w:name="Normal" w:uiPriority="0" w:qFormat="1"/>
-    <w:lsdException w:name="heading 1" w:uiPriority="9" w:qFormat="1"/>
+    <w:lsdException w:name="heading 1" w:uiPriority="1" w:qFormat="1"/>
     <w:lsdException w:name="heading 2" w:semiHidden="1" w:uiPriority="9" w:unhideWhenUsed="1" w:qFormat="1"/>
     <w:lsdException w:name="heading 3" w:semiHidden="1" w:uiPriority="9" w:unhideWhenUsed="1" w:qFormat="1"/>
     <w:lsdException w:name="heading 4" w:semiHidden="1" w:uiPriority="9" w:unhideWhenUsed="1" w:qFormat="1"/>
@@ -1707,7 +2651,7 @@
     <w:lsdException w:name="Closing" w:semiHidden="1" w:unhideWhenUsed="1"/>
     <w:lsdException w:name="Signature" w:semiHidden="1" w:unhideWhenUsed="1"/>
     <w:lsdException w:name="Default Paragraph Font" w:semiHidden="1" w:uiPriority="1" w:unhideWhenUsed="1"/>
-    <w:lsdException w:name="Body Text" w:semiHidden="1" w:unhideWhenUsed="1"/>
+    <w:lsdException w:name="Body Text" w:semiHidden="1" w:uiPriority="1" w:unhideWhenUsed="1" w:qFormat="1"/>
     <w:lsdException w:name="Body Text Indent" w:semiHidden="1" w:unhideWhenUsed="1"/>
     <w:lsdException w:name="List Continue" w:semiHidden="1" w:unhideWhenUsed="1"/>
     <w:lsdException w:name="List Continue 2" w:semiHidden="1" w:unhideWhenUsed="1"/>
@@ -2029,6 +2973,29 @@
       <w14:ligatures w14:val="none"/>
     </w:rPr>
   </w:style>
+  <w:style w:type="paragraph" w:styleId="Heading1">
+    <w:name w:val="heading 1"/>
+    <w:basedOn w:val="Normal"/>
+    <w:link w:val="Heading1Char"/>
+    <w:uiPriority w:val="1"/>
+    <w:qFormat/>
+    <w:rsid w:val="00F91CE9"/>
+    <w:pPr>
+      <w:widowControl w:val="0"/>
+      <w:autoSpaceDE w:val="0"/>
+      <w:autoSpaceDN w:val="0"/>
+      <w:spacing w:after="0" w:line="240" w:lineRule="auto"/>
+      <w:ind w:left="1878" w:hanging="253"/>
+      <w:outlineLvl w:val="0"/>
+    </w:pPr>
+    <w:rPr>
+      <w:rFonts w:ascii="Times New Roman" w:eastAsia="Times New Roman" w:hAnsi="Times New Roman" w:cs="Times New Roman"/>
+      <w:b/>
+      <w:bCs/>
+      <w:sz w:val="24"/>
+      <w:szCs w:val="24"/>
+    </w:rPr>
+  </w:style>
   <w:style w:type="character" w:default="1" w:styleId="DefaultParagraphFont">
     <w:name w:val="Default Paragraph Font"/>
     <w:uiPriority w:val="1"/>
@@ -2091,6 +3058,183 @@
       <w:ind w:left="720"/>
       <w:contextualSpacing/>
     </w:pPr>
+  </w:style>
+  <w:style w:type="paragraph" w:styleId="BodyText">
+    <w:name w:val="Body Text"/>
+    <w:basedOn w:val="Normal"/>
+    <w:link w:val="BodyTextChar"/>
+    <w:uiPriority w:val="1"/>
+    <w:qFormat/>
+    <w:rsid w:val="001B2AB4"/>
+    <w:pPr>
+      <w:widowControl w:val="0"/>
+      <w:autoSpaceDE w:val="0"/>
+      <w:autoSpaceDN w:val="0"/>
+      <w:spacing w:after="0" w:line="240" w:lineRule="auto"/>
+    </w:pPr>
+    <w:rPr>
+      <w:rFonts w:ascii="Times New Roman" w:eastAsia="Times New Roman" w:hAnsi="Times New Roman" w:cs="Times New Roman"/>
+      <w:sz w:val="24"/>
+      <w:szCs w:val="24"/>
+    </w:rPr>
+  </w:style>
+  <w:style w:type="character" w:customStyle="1" w:styleId="BodyTextChar">
+    <w:name w:val="Body Text Char"/>
+    <w:basedOn w:val="DefaultParagraphFont"/>
+    <w:link w:val="BodyText"/>
+    <w:uiPriority w:val="1"/>
+    <w:rsid w:val="001B2AB4"/>
+    <w:rPr>
+      <w:rFonts w:ascii="Times New Roman" w:eastAsia="Times New Roman" w:hAnsi="Times New Roman" w:cs="Times New Roman"/>
+      <w:kern w:val="0"/>
+      <w:sz w:val="24"/>
+      <w:szCs w:val="24"/>
+      <w:lang w:bidi="ar-SA"/>
+      <w14:ligatures w14:val="none"/>
+    </w:rPr>
+  </w:style>
+  <w:style w:type="paragraph" w:styleId="Header">
+    <w:name w:val="header"/>
+    <w:basedOn w:val="Normal"/>
+    <w:link w:val="HeaderChar"/>
+    <w:uiPriority w:val="99"/>
+    <w:unhideWhenUsed/>
+    <w:rsid w:val="00F91CE9"/>
+    <w:pPr>
+      <w:tabs>
+        <w:tab w:val="center" w:pos="4680"/>
+        <w:tab w:val="right" w:pos="9360"/>
+      </w:tabs>
+      <w:spacing w:after="0" w:line="240" w:lineRule="auto"/>
+    </w:pPr>
+  </w:style>
+  <w:style w:type="character" w:customStyle="1" w:styleId="HeaderChar">
+    <w:name w:val="Header Char"/>
+    <w:basedOn w:val="DefaultParagraphFont"/>
+    <w:link w:val="Header"/>
+    <w:uiPriority w:val="99"/>
+    <w:rsid w:val="00F91CE9"/>
+    <w:rPr>
+      <w:kern w:val="0"/>
+      <w:szCs w:val="22"/>
+      <w:lang w:bidi="ar-SA"/>
+      <w14:ligatures w14:val="none"/>
+    </w:rPr>
+  </w:style>
+  <w:style w:type="paragraph" w:styleId="Footer">
+    <w:name w:val="footer"/>
+    <w:basedOn w:val="Normal"/>
+    <w:link w:val="FooterChar"/>
+    <w:uiPriority w:val="99"/>
+    <w:unhideWhenUsed/>
+    <w:rsid w:val="00F91CE9"/>
+    <w:pPr>
+      <w:tabs>
+        <w:tab w:val="center" w:pos="4680"/>
+        <w:tab w:val="right" w:pos="9360"/>
+      </w:tabs>
+      <w:spacing w:after="0" w:line="240" w:lineRule="auto"/>
+    </w:pPr>
+  </w:style>
+  <w:style w:type="character" w:customStyle="1" w:styleId="FooterChar">
+    <w:name w:val="Footer Char"/>
+    <w:basedOn w:val="DefaultParagraphFont"/>
+    <w:link w:val="Footer"/>
+    <w:uiPriority w:val="99"/>
+    <w:rsid w:val="00F91CE9"/>
+    <w:rPr>
+      <w:kern w:val="0"/>
+      <w:szCs w:val="22"/>
+      <w:lang w:bidi="ar-SA"/>
+      <w14:ligatures w14:val="none"/>
+    </w:rPr>
+  </w:style>
+  <w:style w:type="character" w:customStyle="1" w:styleId="Heading1Char">
+    <w:name w:val="Heading 1 Char"/>
+    <w:basedOn w:val="DefaultParagraphFont"/>
+    <w:link w:val="Heading1"/>
+    <w:uiPriority w:val="1"/>
+    <w:rsid w:val="00F91CE9"/>
+    <w:rPr>
+      <w:rFonts w:ascii="Times New Roman" w:eastAsia="Times New Roman" w:hAnsi="Times New Roman" w:cs="Times New Roman"/>
+      <w:b/>
+      <w:bCs/>
+      <w:kern w:val="0"/>
+      <w:sz w:val="24"/>
+      <w:szCs w:val="24"/>
+      <w:lang w:bidi="ar-SA"/>
+      <w14:ligatures w14:val="none"/>
+    </w:rPr>
+  </w:style>
+  <w:style w:type="paragraph" w:styleId="Title">
+    <w:name w:val="Title"/>
+    <w:basedOn w:val="Normal"/>
+    <w:link w:val="TitleChar"/>
+    <w:uiPriority w:val="10"/>
+    <w:qFormat/>
+    <w:rsid w:val="00F91CE9"/>
+    <w:pPr>
+      <w:tabs>
+        <w:tab w:val="left" w:pos="1770"/>
+      </w:tabs>
+      <w:spacing w:after="0" w:line="240" w:lineRule="auto"/>
+      <w:jc w:val="center"/>
+    </w:pPr>
+    <w:rPr>
+      <w:rFonts w:ascii="Times New Roman" w:eastAsia="Times New Roman" w:hAnsi="Times New Roman" w:cs="Times New Roman"/>
+      <w:sz w:val="36"/>
+      <w:szCs w:val="24"/>
+    </w:rPr>
+  </w:style>
+  <w:style w:type="character" w:customStyle="1" w:styleId="TitleChar">
+    <w:name w:val="Title Char"/>
+    <w:basedOn w:val="DefaultParagraphFont"/>
+    <w:link w:val="Title"/>
+    <w:uiPriority w:val="10"/>
+    <w:rsid w:val="00F91CE9"/>
+    <w:rPr>
+      <w:rFonts w:ascii="Times New Roman" w:eastAsia="Times New Roman" w:hAnsi="Times New Roman" w:cs="Times New Roman"/>
+      <w:kern w:val="0"/>
+      <w:sz w:val="36"/>
+      <w:szCs w:val="24"/>
+      <w:lang w:bidi="ar-SA"/>
+      <w14:ligatures w14:val="none"/>
+    </w:rPr>
+  </w:style>
+  <w:style w:type="paragraph" w:styleId="Subtitle">
+    <w:name w:val="Subtitle"/>
+    <w:basedOn w:val="Normal"/>
+    <w:link w:val="SubtitleChar"/>
+    <w:uiPriority w:val="11"/>
+    <w:qFormat/>
+    <w:rsid w:val="00F91CE9"/>
+    <w:pPr>
+      <w:tabs>
+        <w:tab w:val="left" w:pos="1770"/>
+      </w:tabs>
+      <w:spacing w:after="0" w:line="240" w:lineRule="auto"/>
+      <w:jc w:val="center"/>
+    </w:pPr>
+    <w:rPr>
+      <w:rFonts w:ascii="Times New Roman" w:eastAsia="Times New Roman" w:hAnsi="Times New Roman" w:cs="Times New Roman"/>
+      <w:sz w:val="28"/>
+      <w:szCs w:val="24"/>
+    </w:rPr>
+  </w:style>
+  <w:style w:type="character" w:customStyle="1" w:styleId="SubtitleChar">
+    <w:name w:val="Subtitle Char"/>
+    <w:basedOn w:val="DefaultParagraphFont"/>
+    <w:link w:val="Subtitle"/>
+    <w:uiPriority w:val="11"/>
+    <w:rsid w:val="00F91CE9"/>
+    <w:rPr>
+      <w:rFonts w:ascii="Times New Roman" w:eastAsia="Times New Roman" w:hAnsi="Times New Roman" w:cs="Times New Roman"/>
+      <w:kern w:val="0"/>
+      <w:sz w:val="28"/>
+      <w:szCs w:val="24"/>
+      <w:lang w:bidi="ar-SA"/>
+      <w14:ligatures w14:val="none"/>
+    </w:rPr>
   </w:style>
 </w:styles>
 </file>

</xml_diff>

<commit_message>
fix: update template and qr size
</commit_message>
<xml_diff>
--- a/public/template/surat-pengantar.docx
+++ b/public/template/surat-pengantar.docx
@@ -122,16 +122,6 @@
         <w:t>Prakerin</w:t>
       </w:r>
       <w:proofErr w:type="spellEnd"/>
-    </w:p>
-    <w:p>
-      <w:pPr>
-        <w:spacing w:after="0" w:line="276" w:lineRule="auto"/>
-        <w:jc w:val="both"/>
-        <w:rPr>
-          <w:rFonts w:ascii="Times New Roman" w:hAnsi="Times New Roman" w:cs="Times New Roman"/>
-          <w:sz w:val="24"/>
-        </w:rPr>
-      </w:pPr>
     </w:p>
     <w:p>
       <w:pPr>
@@ -1596,68 +1586,13 @@
     <w:p>
       <w:pPr>
         <w:spacing w:after="0" w:line="276" w:lineRule="auto"/>
+        <w:ind w:left="5529"/>
         <w:jc w:val="both"/>
         <w:rPr>
           <w:rFonts w:ascii="Times New Roman" w:hAnsi="Times New Roman" w:cs="Times New Roman"/>
           <w:sz w:val="24"/>
         </w:rPr>
       </w:pPr>
-      <w:r>
-        <w:rPr>
-          <w:rFonts w:ascii="Times New Roman" w:hAnsi="Times New Roman" w:cs="Times New Roman"/>
-          <w:sz w:val="24"/>
-        </w:rPr>
-        <w:tab/>
-      </w:r>
-      <w:r>
-        <w:rPr>
-          <w:rFonts w:ascii="Times New Roman" w:hAnsi="Times New Roman" w:cs="Times New Roman"/>
-          <w:sz w:val="24"/>
-        </w:rPr>
-        <w:tab/>
-      </w:r>
-      <w:r>
-        <w:rPr>
-          <w:rFonts w:ascii="Times New Roman" w:hAnsi="Times New Roman" w:cs="Times New Roman"/>
-          <w:sz w:val="24"/>
-        </w:rPr>
-        <w:tab/>
-      </w:r>
-      <w:r>
-        <w:rPr>
-          <w:rFonts w:ascii="Times New Roman" w:hAnsi="Times New Roman" w:cs="Times New Roman"/>
-          <w:sz w:val="24"/>
-        </w:rPr>
-        <w:tab/>
-      </w:r>
-      <w:r>
-        <w:rPr>
-          <w:rFonts w:ascii="Times New Roman" w:hAnsi="Times New Roman" w:cs="Times New Roman"/>
-          <w:sz w:val="24"/>
-        </w:rPr>
-        <w:tab/>
-      </w:r>
-      <w:r>
-        <w:rPr>
-          <w:rFonts w:ascii="Times New Roman" w:hAnsi="Times New Roman" w:cs="Times New Roman"/>
-          <w:sz w:val="24"/>
-        </w:rPr>
-        <w:tab/>
-      </w:r>
-      <w:r>
-        <w:rPr>
-          <w:rFonts w:ascii="Times New Roman" w:hAnsi="Times New Roman" w:cs="Times New Roman"/>
-          <w:sz w:val="24"/>
-        </w:rPr>
-        <w:tab/>
-      </w:r>
-      <w:r>
-        <w:rPr>
-          <w:rFonts w:ascii="Times New Roman" w:hAnsi="Times New Roman" w:cs="Times New Roman"/>
-          <w:sz w:val="24"/>
-        </w:rPr>
-        <w:tab/>
-      </w:r>
       <w:proofErr w:type="spellStart"/>
       <w:r>
         <w:rPr>
@@ -1701,68 +1636,13 @@
     <w:p>
       <w:pPr>
         <w:spacing w:after="0" w:line="276" w:lineRule="auto"/>
+        <w:ind w:left="5529"/>
         <w:jc w:val="both"/>
         <w:rPr>
           <w:rFonts w:ascii="Times New Roman" w:hAnsi="Times New Roman" w:cs="Times New Roman"/>
           <w:sz w:val="24"/>
         </w:rPr>
       </w:pPr>
-      <w:r>
-        <w:rPr>
-          <w:rFonts w:ascii="Times New Roman" w:hAnsi="Times New Roman" w:cs="Times New Roman"/>
-          <w:sz w:val="24"/>
-        </w:rPr>
-        <w:tab/>
-      </w:r>
-      <w:r>
-        <w:rPr>
-          <w:rFonts w:ascii="Times New Roman" w:hAnsi="Times New Roman" w:cs="Times New Roman"/>
-          <w:sz w:val="24"/>
-        </w:rPr>
-        <w:tab/>
-      </w:r>
-      <w:r>
-        <w:rPr>
-          <w:rFonts w:ascii="Times New Roman" w:hAnsi="Times New Roman" w:cs="Times New Roman"/>
-          <w:sz w:val="24"/>
-        </w:rPr>
-        <w:tab/>
-      </w:r>
-      <w:r>
-        <w:rPr>
-          <w:rFonts w:ascii="Times New Roman" w:hAnsi="Times New Roman" w:cs="Times New Roman"/>
-          <w:sz w:val="24"/>
-        </w:rPr>
-        <w:tab/>
-      </w:r>
-      <w:r>
-        <w:rPr>
-          <w:rFonts w:ascii="Times New Roman" w:hAnsi="Times New Roman" w:cs="Times New Roman"/>
-          <w:sz w:val="24"/>
-        </w:rPr>
-        <w:tab/>
-      </w:r>
-      <w:r>
-        <w:rPr>
-          <w:rFonts w:ascii="Times New Roman" w:hAnsi="Times New Roman" w:cs="Times New Roman"/>
-          <w:sz w:val="24"/>
-        </w:rPr>
-        <w:tab/>
-      </w:r>
-      <w:r>
-        <w:rPr>
-          <w:rFonts w:ascii="Times New Roman" w:hAnsi="Times New Roman" w:cs="Times New Roman"/>
-          <w:sz w:val="24"/>
-        </w:rPr>
-        <w:tab/>
-      </w:r>
-      <w:r>
-        <w:rPr>
-          <w:rFonts w:ascii="Times New Roman" w:hAnsi="Times New Roman" w:cs="Times New Roman"/>
-          <w:sz w:val="24"/>
-        </w:rPr>
-        <w:tab/>
-      </w:r>
       <w:proofErr w:type="spellStart"/>
       <w:r>
         <w:rPr>
@@ -1792,6 +1672,7 @@
     <w:p>
       <w:pPr>
         <w:spacing w:after="0" w:line="276" w:lineRule="auto"/>
+        <w:ind w:left="5529"/>
         <w:jc w:val="both"/>
         <w:rPr>
           <w:rFonts w:ascii="Times New Roman" w:hAnsi="Times New Roman" w:cs="Times New Roman"/>
@@ -1803,7 +1684,7 @@
       <w:pPr>
         <w:pStyle w:val="BodyText"/>
         <w:spacing w:line="276" w:lineRule="auto"/>
-        <w:ind w:left="5760" w:right="324"/>
+        <w:ind w:left="5529" w:right="324"/>
       </w:pPr>
       <w:r>
         <w:t>{</w:t>
@@ -1820,6 +1701,7 @@
     <w:p>
       <w:pPr>
         <w:spacing w:after="0" w:line="276" w:lineRule="auto"/>
+        <w:ind w:left="5529"/>
         <w:jc w:val="both"/>
         <w:rPr>
           <w:rFonts w:ascii="Times New Roman" w:hAnsi="Times New Roman" w:cs="Times New Roman"/>
@@ -1830,6 +1712,7 @@
     <w:p>
       <w:pPr>
         <w:spacing w:after="0" w:line="276" w:lineRule="auto"/>
+        <w:ind w:left="5529"/>
         <w:jc w:val="both"/>
         <w:rPr>
           <w:rFonts w:ascii="Times New Roman" w:hAnsi="Times New Roman" w:cs="Times New Roman"/>
@@ -1838,62 +1721,6 @@
           <w:u w:val="single"/>
         </w:rPr>
       </w:pPr>
-      <w:r>
-        <w:rPr>
-          <w:rFonts w:ascii="Times New Roman" w:hAnsi="Times New Roman" w:cs="Times New Roman"/>
-          <w:sz w:val="24"/>
-        </w:rPr>
-        <w:tab/>
-      </w:r>
-      <w:r>
-        <w:rPr>
-          <w:rFonts w:ascii="Times New Roman" w:hAnsi="Times New Roman" w:cs="Times New Roman"/>
-          <w:sz w:val="24"/>
-        </w:rPr>
-        <w:tab/>
-      </w:r>
-      <w:r>
-        <w:rPr>
-          <w:rFonts w:ascii="Times New Roman" w:hAnsi="Times New Roman" w:cs="Times New Roman"/>
-          <w:sz w:val="24"/>
-        </w:rPr>
-        <w:tab/>
-      </w:r>
-      <w:r>
-        <w:rPr>
-          <w:rFonts w:ascii="Times New Roman" w:hAnsi="Times New Roman" w:cs="Times New Roman"/>
-          <w:sz w:val="24"/>
-        </w:rPr>
-        <w:tab/>
-      </w:r>
-      <w:r>
-        <w:rPr>
-          <w:rFonts w:ascii="Times New Roman" w:hAnsi="Times New Roman" w:cs="Times New Roman"/>
-          <w:sz w:val="24"/>
-        </w:rPr>
-        <w:tab/>
-      </w:r>
-      <w:r>
-        <w:rPr>
-          <w:rFonts w:ascii="Times New Roman" w:hAnsi="Times New Roman" w:cs="Times New Roman"/>
-          <w:sz w:val="24"/>
-        </w:rPr>
-        <w:tab/>
-      </w:r>
-      <w:r>
-        <w:rPr>
-          <w:rFonts w:ascii="Times New Roman" w:hAnsi="Times New Roman" w:cs="Times New Roman"/>
-          <w:sz w:val="24"/>
-        </w:rPr>
-        <w:tab/>
-      </w:r>
-      <w:r>
-        <w:rPr>
-          <w:rFonts w:ascii="Times New Roman" w:hAnsi="Times New Roman" w:cs="Times New Roman"/>
-          <w:sz w:val="24"/>
-        </w:rPr>
-        <w:tab/>
-      </w:r>
       <w:r>
         <w:rPr>
           <w:rFonts w:ascii="Times New Roman" w:hAnsi="Times New Roman" w:cs="Times New Roman"/>
@@ -1927,76 +1754,13 @@
     <w:p>
       <w:pPr>
         <w:spacing w:after="0" w:line="276" w:lineRule="auto"/>
+        <w:ind w:left="5529"/>
         <w:jc w:val="both"/>
         <w:rPr>
           <w:rFonts w:ascii="Times New Roman" w:hAnsi="Times New Roman" w:cs="Times New Roman"/>
           <w:sz w:val="24"/>
         </w:rPr>
       </w:pPr>
-      <w:r>
-        <w:rPr>
-          <w:rFonts w:ascii="Times New Roman" w:hAnsi="Times New Roman" w:cs="Times New Roman"/>
-          <w:b/>
-          <w:sz w:val="24"/>
-        </w:rPr>
-        <w:tab/>
-      </w:r>
-      <w:r>
-        <w:rPr>
-          <w:rFonts w:ascii="Times New Roman" w:hAnsi="Times New Roman" w:cs="Times New Roman"/>
-          <w:b/>
-          <w:sz w:val="24"/>
-        </w:rPr>
-        <w:tab/>
-      </w:r>
-      <w:r>
-        <w:rPr>
-          <w:rFonts w:ascii="Times New Roman" w:hAnsi="Times New Roman" w:cs="Times New Roman"/>
-          <w:b/>
-          <w:sz w:val="24"/>
-        </w:rPr>
-        <w:tab/>
-      </w:r>
-      <w:r>
-        <w:rPr>
-          <w:rFonts w:ascii="Times New Roman" w:hAnsi="Times New Roman" w:cs="Times New Roman"/>
-          <w:b/>
-          <w:sz w:val="24"/>
-        </w:rPr>
-        <w:tab/>
-      </w:r>
-      <w:r>
-        <w:rPr>
-          <w:rFonts w:ascii="Times New Roman" w:hAnsi="Times New Roman" w:cs="Times New Roman"/>
-          <w:b/>
-          <w:sz w:val="24"/>
-        </w:rPr>
-        <w:tab/>
-      </w:r>
-      <w:r>
-        <w:rPr>
-          <w:rFonts w:ascii="Times New Roman" w:hAnsi="Times New Roman" w:cs="Times New Roman"/>
-          <w:b/>
-          <w:sz w:val="24"/>
-        </w:rPr>
-        <w:tab/>
-      </w:r>
-      <w:r>
-        <w:rPr>
-          <w:rFonts w:ascii="Times New Roman" w:hAnsi="Times New Roman" w:cs="Times New Roman"/>
-          <w:b/>
-          <w:sz w:val="24"/>
-        </w:rPr>
-        <w:tab/>
-      </w:r>
-      <w:r>
-        <w:rPr>
-          <w:rFonts w:ascii="Times New Roman" w:hAnsi="Times New Roman" w:cs="Times New Roman"/>
-          <w:b/>
-          <w:sz w:val="24"/>
-        </w:rPr>
-        <w:tab/>
-      </w:r>
       <w:r>
         <w:rPr>
           <w:rFonts w:ascii="Times New Roman" w:hAnsi="Times New Roman" w:cs="Times New Roman"/>

</xml_diff>